<commit_message>
Improve translations for Lab 6B, 6C
</commit_message>
<xml_diff>
--- a/!RU 01. Introduction/01. Lab A. Hello UWP World (ru).docx
+++ b/!RU 01. Introduction/01. Lab A. Hello UWP World (ru).docx
@@ -138,7 +138,7 @@
           <w:szCs w:val="56"/>
           <w:lang w:val="ru-RU"/>
         </w:rPr>
-        <w:t xml:space="preserve">Курс: Программа "Hello World" </w:t>
+        <w:t xml:space="preserve">Программа "Hello World" </w:t>
       </w:r>
       <w:r>
         <w:rPr>
@@ -194,10 +194,10 @@
         <w:rPr>
           <w:lang w:val="ru-RU"/>
         </w:rPr>
-        <w:t>Август</w:t>
-      </w:r>
-      <w:r>
-        <w:t xml:space="preserve"> 2015 </w:t>
+        <w:t xml:space="preserve">Октябрь </w:t>
+      </w:r>
+      <w:r>
+        <w:t xml:space="preserve">2015 </w:t>
       </w:r>
       <w:r>
         <w:rPr>
@@ -431,6 +431,7 @@
         </w:placeholder>
         <w:text/>
       </w:sdtPr>
+      <w:sdtEndPr/>
       <w:sdtContent>
         <w:p>
           <w:pPr>
@@ -1318,6 +1319,8 @@
         </w:rPr>
         <w:t xml:space="preserve"> UWP. В ходе этого упражнения вы создадите проект из пустого шаблона приложения.</w:t>
       </w:r>
+      <w:bookmarkStart w:id="3" w:name="_GoBack"/>
+      <w:bookmarkEnd w:id="3"/>
     </w:p>
     <w:p>
       <w:pPr>
@@ -1326,7 +1329,7 @@
           <w:lang w:val="ru-RU"/>
         </w:rPr>
       </w:pPr>
-      <w:bookmarkStart w:id="3" w:name="_Toc429507193"/>
+      <w:bookmarkStart w:id="4" w:name="_Toc429507193"/>
       <w:r>
         <w:rPr>
           <w:lang w:val="ru-RU"/>
@@ -1345,7 +1348,7 @@
         </w:rPr>
         <w:t xml:space="preserve"> под Windows</w:t>
       </w:r>
-      <w:bookmarkEnd w:id="3"/>
+      <w:bookmarkEnd w:id="4"/>
     </w:p>
     <w:p>
       <w:pPr>
@@ -2554,14 +2557,14 @@
           <w:lang w:val="ru-RU"/>
         </w:rPr>
       </w:pPr>
-      <w:bookmarkStart w:id="4" w:name="_Toc429507194"/>
+      <w:bookmarkStart w:id="5" w:name="_Toc429507194"/>
       <w:r>
         <w:rPr>
           <w:lang w:val="ru-RU"/>
         </w:rPr>
         <w:t>Задача 2 – Изучаем шаблон</w:t>
       </w:r>
-      <w:bookmarkEnd w:id="4"/>
+      <w:bookmarkEnd w:id="5"/>
     </w:p>
     <w:p>
       <w:pPr>
@@ -3672,14 +3675,14 @@
           <w:lang w:val="ru-RU"/>
         </w:rPr>
       </w:pPr>
-      <w:bookmarkStart w:id="5" w:name="_Toc429507195"/>
+      <w:bookmarkStart w:id="6" w:name="_Toc429507195"/>
       <w:r>
         <w:rPr>
           <w:lang w:val="ru-RU"/>
         </w:rPr>
         <w:t>Упражнение 2: Программа "Hello World" на устройствах под Windows</w:t>
       </w:r>
-      <w:bookmarkEnd w:id="5"/>
+      <w:bookmarkEnd w:id="6"/>
     </w:p>
     <w:p>
       <w:pPr>
@@ -3702,14 +3705,14 @@
           <w:lang w:val="ru-RU"/>
         </w:rPr>
       </w:pPr>
-      <w:bookmarkStart w:id="6" w:name="_Toc429507196"/>
+      <w:bookmarkStart w:id="7" w:name="_Toc429507196"/>
       <w:r>
         <w:rPr>
           <w:lang w:val="ru-RU"/>
         </w:rPr>
         <w:t>Задача 1 – Отображение приветствия</w:t>
       </w:r>
-      <w:bookmarkEnd w:id="6"/>
+      <w:bookmarkEnd w:id="7"/>
     </w:p>
     <w:p>
       <w:pPr>
@@ -4511,14 +4514,14 @@
           <w:lang w:val="ru-RU"/>
         </w:rPr>
       </w:pPr>
-      <w:bookmarkStart w:id="7" w:name="_Toc429507197"/>
+      <w:bookmarkStart w:id="8" w:name="_Toc429507197"/>
       <w:r>
         <w:rPr>
           <w:lang w:val="ru-RU"/>
         </w:rPr>
         <w:t>Задача 2 – Определение семейства устройства</w:t>
       </w:r>
-      <w:bookmarkEnd w:id="7"/>
+      <w:bookmarkEnd w:id="8"/>
     </w:p>
     <w:p>
       <w:pPr>
@@ -5422,14 +5425,14 @@
           <w:lang w:val="ru-RU"/>
         </w:rPr>
       </w:pPr>
-      <w:bookmarkStart w:id="8" w:name="_Toc429507198"/>
+      <w:bookmarkStart w:id="9" w:name="_Toc429507198"/>
       <w:r>
         <w:rPr>
           <w:lang w:val="ru-RU"/>
         </w:rPr>
         <w:t>Задача 3 – Динамическое отображение размеров окна приложения</w:t>
       </w:r>
-      <w:bookmarkEnd w:id="8"/>
+      <w:bookmarkEnd w:id="9"/>
     </w:p>
     <w:p>
       <w:pPr>
@@ -6648,14 +6651,14 @@
           <w:lang w:val="ru-RU"/>
         </w:rPr>
       </w:pPr>
-      <w:bookmarkStart w:id="9" w:name="_Toc429507199"/>
+      <w:bookmarkStart w:id="10" w:name="_Toc429507199"/>
       <w:r>
         <w:rPr>
           <w:lang w:val="ru-RU"/>
         </w:rPr>
         <w:t>Задача 4 – Запуск эмулятора</w:t>
       </w:r>
-      <w:bookmarkEnd w:id="9"/>
+      <w:bookmarkEnd w:id="10"/>
       <w:r>
         <w:rPr>
           <w:lang w:val="ru-RU"/>
@@ -7133,14 +7136,14 @@
           <w:lang w:val="ru-RU"/>
         </w:rPr>
       </w:pPr>
-      <w:bookmarkStart w:id="10" w:name="_Toc429507200"/>
+      <w:bookmarkStart w:id="11" w:name="_Toc429507200"/>
       <w:r>
         <w:rPr>
           <w:lang w:val="ru-RU"/>
         </w:rPr>
         <w:t>Задача 5 – Запуск приложения на устройствах "интернета вещей" (дополнительно)</w:t>
       </w:r>
-      <w:bookmarkEnd w:id="10"/>
+      <w:bookmarkEnd w:id="11"/>
     </w:p>
     <w:p>
       <w:pPr>
@@ -7885,14 +7888,14 @@
           <w:lang w:val="ru-RU"/>
         </w:rPr>
       </w:pPr>
-      <w:bookmarkStart w:id="11" w:name="_Toc429507201"/>
+      <w:bookmarkStart w:id="12" w:name="_Toc429507201"/>
       <w:r>
         <w:rPr>
           <w:lang w:val="ru-RU"/>
         </w:rPr>
         <w:t>Упражнение 3: Программа "Hello World" в среде Blend</w:t>
       </w:r>
-      <w:bookmarkEnd w:id="11"/>
+      <w:bookmarkEnd w:id="12"/>
     </w:p>
     <w:p>
       <w:pPr>
@@ -7915,14 +7918,14 @@
           <w:lang w:val="ru-RU"/>
         </w:rPr>
       </w:pPr>
-      <w:bookmarkStart w:id="12" w:name="_Toc429507202"/>
+      <w:bookmarkStart w:id="13" w:name="_Toc429507202"/>
       <w:r>
         <w:rPr>
           <w:lang w:val="ru-RU"/>
         </w:rPr>
         <w:t>Задача 1 – Создаем новый проект в Blend</w:t>
       </w:r>
-      <w:bookmarkEnd w:id="12"/>
+      <w:bookmarkEnd w:id="13"/>
     </w:p>
     <w:p>
       <w:pPr>
@@ -8375,14 +8378,14 @@
           <w:lang w:val="ru-RU"/>
         </w:rPr>
       </w:pPr>
-      <w:bookmarkStart w:id="13" w:name="_Toc429507203"/>
+      <w:bookmarkStart w:id="14" w:name="_Toc429507203"/>
       <w:r>
         <w:rPr>
           <w:lang w:val="ru-RU"/>
         </w:rPr>
         <w:t>Задача 2 – Генерируем данные выборки</w:t>
       </w:r>
-      <w:bookmarkEnd w:id="13"/>
+      <w:bookmarkEnd w:id="14"/>
     </w:p>
     <w:p>
       <w:pPr>
@@ -9519,7 +9522,7 @@
         </w:rPr>
       </w:pPr>
     </w:p>
-    <w:bookmarkStart w:id="14" w:name="_Toc429507204" w:displacedByCustomXml="next"/>
+    <w:bookmarkStart w:id="15" w:name="_Toc429507204" w:displacedByCustomXml="next"/>
     <w:sdt>
       <w:sdtPr>
         <w:rPr>
@@ -9534,6 +9537,7 @@
         </w:placeholder>
         <w:text/>
       </w:sdtPr>
+      <w:sdtEndPr/>
       <w:sdtContent>
         <w:p>
           <w:pPr>
@@ -9553,7 +9557,7 @@
         </w:p>
       </w:sdtContent>
     </w:sdt>
-    <w:bookmarkEnd w:id="14"/>
+    <w:bookmarkEnd w:id="15"/>
     <w:p>
       <w:pPr>
         <w:pStyle w:val="ppBodyText"/>
@@ -9596,16 +9600,7 @@
           <w:noProof/>
           <w:lang w:val="ru-RU"/>
         </w:rPr>
-        <w:t xml:space="preserve">вы научитесь, как использовать навигацию внутри приложения UWP, работать с обратной навигацией при помощи </w:t>
-      </w:r>
-      <w:bookmarkStart w:id="15" w:name="_GoBack"/>
-      <w:bookmarkEnd w:id="15"/>
-      <w:r>
-        <w:rPr>
-          <w:noProof/>
-          <w:lang w:val="ru-RU"/>
-        </w:rPr>
-        <w:t>кнопки "Назад" и внедрять пользовательские элементы управления "Вперед" и "Назад".</w:t>
+        <w:t>вы научитесь, как использовать навигацию внутри приложения UWP, работать с обратной навигацией при помощи кнопки "Назад" и внедрять пользовательские элементы управления "Вперед" и "Назад".</w:t>
       </w:r>
     </w:p>
     <w:sectPr>
@@ -9682,7 +9677,7 @@
           <w:rPr>
             <w:noProof/>
           </w:rPr>
-          <w:t>30</w:t>
+          <w:t>4</w:t>
         </w:r>
         <w:r>
           <w:rPr>
@@ -13869,7 +13864,7 @@
     <w:charset w:val="CC"/>
     <w:family w:val="modern"/>
     <w:pitch w:val="fixed"/>
-    <w:sig w:usb0="E0002AFF" w:usb1="C0007843" w:usb2="00000009" w:usb3="00000000" w:csb0="000001FF" w:csb1="00000000"/>
+    <w:sig w:usb0="E0002EFF" w:usb1="C0007843" w:usb2="00000009" w:usb3="00000000" w:csb0="000001FF" w:csb1="00000000"/>
   </w:font>
   <w:font w:name="Calibri">
     <w:panose1 w:val="020F0502020204030204"/>
@@ -14016,6 +14011,7 @@
     <w:rsidRoot w:val="00695E5B"/>
     <w:rsid w:val="00695E5B"/>
     <w:rsid w:val="00717010"/>
+    <w:rsid w:val="00C11239"/>
     <w:rsid w:val="00F103AB"/>
   </w:rsids>
   <m:mathPr>
@@ -14843,7 +14839,7 @@
 </file>
 
 <file path=customXml/itemProps1.xml><?xml version="1.0" encoding="utf-8"?>
-<ds:datastoreItem xmlns:ds="http://schemas.openxmlformats.org/officeDocument/2006/customXml" ds:itemID="{0C370463-DC52-4B96-87AC-3BE155A78D8B}">
+<ds:datastoreItem xmlns:ds="http://schemas.openxmlformats.org/officeDocument/2006/customXml" ds:itemID="{8C7BCD47-4731-439B-B706-C38B13843C30}">
   <ds:schemaRefs>
     <ds:schemaRef ds:uri="http://schemas.openxmlformats.org/officeDocument/2006/bibliography"/>
   </ds:schemaRefs>

</xml_diff>

<commit_message>
Add intro, reformat pages to fit A4 and unified some formatting
</commit_message>
<xml_diff>
--- a/!RU 01. Introduction/01. Lab A. Hello UWP World (ru).docx
+++ b/!RU 01. Introduction/01. Lab A. Hello UWP World (ru).docx
@@ -1,6 +1,6 @@
 
 <file path=word/document.xml><?xml version="1.0" encoding="utf-8"?>
-<w:document xmlns:wpc="http://schemas.microsoft.com/office/word/2010/wordprocessingCanvas" xmlns:cx="http://schemas.microsoft.com/office/drawing/2014/chartex" xmlns:mc="http://schemas.openxmlformats.org/markup-compatibility/2006" xmlns:o="urn:schemas-microsoft-com:office:office" xmlns:r="http://schemas.openxmlformats.org/officeDocument/2006/relationships" xmlns:m="http://schemas.openxmlformats.org/officeDocument/2006/math" xmlns:v="urn:schemas-microsoft-com:vml" xmlns:wp14="http://schemas.microsoft.com/office/word/2010/wordprocessingDrawing" xmlns:wp="http://schemas.openxmlformats.org/drawingml/2006/wordprocessingDrawing" xmlns:w10="urn:schemas-microsoft-com:office:word" xmlns:w="http://schemas.openxmlformats.org/wordprocessingml/2006/main" xmlns:w14="http://schemas.microsoft.com/office/word/2010/wordml" xmlns:w15="http://schemas.microsoft.com/office/word/2012/wordml" xmlns:w16se="http://schemas.microsoft.com/office/word/2015/wordml/symex" xmlns:wpg="http://schemas.microsoft.com/office/word/2010/wordprocessingGroup" xmlns:wpi="http://schemas.microsoft.com/office/word/2010/wordprocessingInk" xmlns:wne="http://schemas.microsoft.com/office/word/2006/wordml" xmlns:wps="http://schemas.microsoft.com/office/word/2010/wordprocessingShape" mc:Ignorable="w14 w15 w16se wp14">
+<w:document xmlns:wpc="http://schemas.microsoft.com/office/word/2010/wordprocessingCanvas" xmlns:mc="http://schemas.openxmlformats.org/markup-compatibility/2006" xmlns:o="urn:schemas-microsoft-com:office:office" xmlns:r="http://schemas.openxmlformats.org/officeDocument/2006/relationships" xmlns:m="http://schemas.openxmlformats.org/officeDocument/2006/math" xmlns:v="urn:schemas-microsoft-com:vml" xmlns:wp14="http://schemas.microsoft.com/office/word/2010/wordprocessingDrawing" xmlns:wp="http://schemas.openxmlformats.org/drawingml/2006/wordprocessingDrawing" xmlns:w10="urn:schemas-microsoft-com:office:word" xmlns:w="http://schemas.openxmlformats.org/wordprocessingml/2006/main" xmlns:w14="http://schemas.microsoft.com/office/word/2010/wordml" xmlns:w15="http://schemas.microsoft.com/office/word/2012/wordml" xmlns:wpg="http://schemas.microsoft.com/office/word/2010/wordprocessingGroup" xmlns:wpi="http://schemas.microsoft.com/office/word/2010/wordprocessingInk" xmlns:wne="http://schemas.microsoft.com/office/word/2006/wordml" xmlns:wps="http://schemas.microsoft.com/office/word/2010/wordprocessingShape" mc:Ignorable="w14 w15 wp14">
   <w:body>
     <w:p>
       <w:pPr>
@@ -26,7 +26,7 @@
       <w:r>
         <w:rPr>
           <w:noProof/>
-          <w:lang w:bidi="ar-SA"/>
+          <w:lang w:val="ru-RU" w:eastAsia="ru-RU" w:bidi="ar-SA"/>
         </w:rPr>
         <w:drawing>
           <wp:inline distT="0" distB="0" distL="0" distR="0">
@@ -121,7 +121,8 @@
       <w:pPr>
         <w:pStyle w:val="HOLDescription"/>
         <w:rPr>
-          <w:rFonts w:ascii="Arial Narrow" w:hAnsi="Arial Narrow"/>
+          <w:rFonts w:ascii="Segoe UI Light" w:hAnsi="Segoe UI Light" w:cs="Segoe UI Light"/>
+          <w:i w:val="0"/>
           <w:noProof/>
           <w:color w:val="32B4FA"/>
           <w:sz w:val="56"/>
@@ -131,7 +132,8 @@
       </w:pPr>
       <w:r>
         <w:rPr>
-          <w:rFonts w:ascii="Arial Narrow" w:hAnsi="Arial Narrow"/>
+          <w:rFonts w:ascii="Segoe UI Light" w:hAnsi="Segoe UI Light" w:cs="Segoe UI Light"/>
+          <w:i w:val="0"/>
           <w:noProof/>
           <w:color w:val="32B4FA"/>
           <w:sz w:val="56"/>
@@ -142,7 +144,8 @@
       </w:r>
       <w:r>
         <w:rPr>
-          <w:rFonts w:ascii="Arial Narrow" w:hAnsi="Arial Narrow"/>
+          <w:rFonts w:ascii="Segoe UI Light" w:hAnsi="Segoe UI Light" w:cs="Segoe UI Light"/>
+          <w:i w:val="0"/>
           <w:noProof/>
           <w:color w:val="32B4FA"/>
           <w:sz w:val="56"/>
@@ -153,7 +156,8 @@
       </w:r>
       <w:r>
         <w:rPr>
-          <w:rFonts w:ascii="Arial Narrow" w:hAnsi="Arial Narrow"/>
+          <w:rFonts w:ascii="Segoe UI Light" w:hAnsi="Segoe UI Light" w:cs="Segoe UI Light"/>
+          <w:i w:val="0"/>
           <w:noProof/>
           <w:color w:val="32B4FA"/>
           <w:sz w:val="56"/>
@@ -255,61 +259,6 @@
     </w:p>
     <w:p>
       <w:pPr>
-        <w:spacing w:after="0" w:line="240" w:lineRule="auto"/>
-        <w:rPr>
-          <w:rFonts w:ascii="Arial" w:eastAsia="Batang" w:hAnsi="Arial" w:cs="Times New Roman"/>
-          <w:noProof/>
-          <w:sz w:val="20"/>
-          <w:szCs w:val="24"/>
-          <w:lang w:eastAsia="ko-KR"/>
-        </w:rPr>
-      </w:pPr>
-    </w:p>
-    <w:p>
-      <w:pPr>
-        <w:spacing w:after="0" w:line="240" w:lineRule="auto"/>
-        <w:rPr>
-          <w:rFonts w:ascii="Arial" w:eastAsia="Batang" w:hAnsi="Arial" w:cs="Times New Roman"/>
-          <w:noProof/>
-          <w:sz w:val="20"/>
-          <w:szCs w:val="24"/>
-          <w:lang w:eastAsia="ko-KR"/>
-        </w:rPr>
-      </w:pPr>
-    </w:p>
-    <w:p>
-      <w:pPr>
-        <w:spacing w:after="0" w:line="240" w:lineRule="auto"/>
-        <w:rPr>
-          <w:rFonts w:ascii="Arial" w:eastAsia="Batang" w:hAnsi="Arial" w:cs="Times New Roman"/>
-          <w:noProof/>
-          <w:sz w:val="20"/>
-          <w:szCs w:val="24"/>
-          <w:lang w:eastAsia="ko-KR"/>
-        </w:rPr>
-      </w:pPr>
-    </w:p>
-    <w:p>
-      <w:pPr>
-        <w:spacing w:after="0" w:line="240" w:lineRule="auto"/>
-        <w:rPr>
-          <w:rFonts w:ascii="Arial" w:eastAsia="Batang" w:hAnsi="Arial" w:cs="Times New Roman"/>
-          <w:noProof/>
-          <w:sz w:val="20"/>
-          <w:szCs w:val="24"/>
-          <w:lang w:eastAsia="ko-KR"/>
-        </w:rPr>
-      </w:pPr>
-    </w:p>
-    <w:p>
-      <w:pPr>
-        <w:rPr>
-          <w:noProof/>
-        </w:rPr>
-      </w:pPr>
-    </w:p>
-    <w:p>
-      <w:pPr>
         <w:rPr>
           <w:noProof/>
         </w:rPr>
@@ -360,7 +309,7 @@
       <w:r>
         <w:rPr>
           <w:noProof/>
-          <w:lang w:bidi="ar-SA"/>
+          <w:lang w:val="ru-RU" w:eastAsia="ru-RU" w:bidi="ar-SA"/>
         </w:rPr>
         <w:drawing>
           <wp:inline distT="0" distB="0" distL="0" distR="0">
@@ -421,6 +370,7 @@
     <w:sdt>
       <w:sdtPr>
         <w:rPr>
+          <w:rFonts w:ascii="Segoe UI Light" w:hAnsi="Segoe UI Light" w:cs="Segoe UI Light"/>
           <w:lang w:val="ru-RU"/>
         </w:rPr>
         <w:alias w:val="Topic"/>
@@ -437,11 +387,13 @@
           <w:pPr>
             <w:pStyle w:val="ppTopic"/>
             <w:rPr>
+              <w:rFonts w:ascii="Segoe UI Light" w:hAnsi="Segoe UI Light" w:cs="Segoe UI Light"/>
               <w:lang w:val="ru-RU"/>
             </w:rPr>
           </w:pPr>
           <w:r>
             <w:rPr>
+              <w:rFonts w:ascii="Segoe UI Light" w:hAnsi="Segoe UI Light" w:cs="Segoe UI Light"/>
               <w:lang w:val="ru-RU"/>
             </w:rPr>
             <w:t>Общие сведения</w:t>
@@ -481,7 +433,19 @@
         <w:rPr>
           <w:lang w:val="ru-RU" w:bidi="ar-SA"/>
         </w:rPr>
-        <w:t xml:space="preserve">, могут вызвать  специфические для данного семейства устройств API, в дополнение к API WinRT, которые являются общими для всех устройств. Вы можете с помощью UWP создать один пакет приложения, который может быть установлен на широкий ассортимент устройств. </w:t>
+        <w:t>, могут выз</w:t>
+      </w:r>
+      <w:r>
+        <w:rPr>
+          <w:lang w:val="ru-RU" w:bidi="ar-SA"/>
+        </w:rPr>
+        <w:t>ы</w:t>
+      </w:r>
+      <w:r>
+        <w:rPr>
+          <w:lang w:val="ru-RU" w:bidi="ar-SA"/>
+        </w:rPr>
+        <w:t xml:space="preserve">вать  специфические для данного семейства устройств API, в дополнение к API WinRT, которые являются общими для всех устройств. Вы можете с помощью UWP создать один пакет приложения, который может быть установлен на широкий ассортимент устройств. </w:t>
       </w:r>
     </w:p>
     <w:p>
@@ -1207,6 +1171,7 @@
           <w:noProof/>
           <w:lang w:val="ru-RU"/>
         </w:rPr>
+        <w:lastRenderedPageBreak/>
         <w:br w:type="page"/>
       </w:r>
     </w:p>
@@ -1223,6 +1188,7 @@
       <w:pPr>
         <w:pStyle w:val="ppTopic"/>
         <w:rPr>
+          <w:rFonts w:ascii="Segoe UI Light" w:hAnsi="Segoe UI Light" w:cs="Segoe UI Light"/>
           <w:lang w:val="ru-RU"/>
         </w:rPr>
       </w:pPr>
@@ -1230,6 +1196,7 @@
       <w:bookmarkEnd w:id="1"/>
       <w:r>
         <w:rPr>
+          <w:rFonts w:ascii="Segoe UI Light" w:hAnsi="Segoe UI Light" w:cs="Segoe UI Light"/>
           <w:lang w:val="ru-RU"/>
         </w:rPr>
         <w:t>Упражнение 1: Начало работы с универсальной платформой Windows</w:t>
@@ -1319,36 +1286,34 @@
         </w:rPr>
         <w:t xml:space="preserve"> UWP. В ходе этого упражнения вы создадите проект из пустого шаблона приложения.</w:t>
       </w:r>
-      <w:bookmarkStart w:id="3" w:name="_GoBack"/>
+    </w:p>
+    <w:p>
+      <w:pPr>
+        <w:pStyle w:val="ppProcedureStart"/>
+        <w:rPr>
+          <w:lang w:val="ru-RU"/>
+        </w:rPr>
+      </w:pPr>
+      <w:bookmarkStart w:id="3" w:name="_Toc429507193"/>
+      <w:r>
+        <w:rPr>
+          <w:lang w:val="ru-RU"/>
+        </w:rPr>
+        <w:t xml:space="preserve">Задача 1 – Создаем </w:t>
+      </w:r>
+      <w:r>
+        <w:rPr>
+          <w:lang w:val="ru-RU"/>
+        </w:rPr>
+        <w:t>пустое приложение</w:t>
+      </w:r>
+      <w:r>
+        <w:rPr>
+          <w:lang w:val="ru-RU"/>
+        </w:rPr>
+        <w:t xml:space="preserve"> под Windows</w:t>
+      </w:r>
       <w:bookmarkEnd w:id="3"/>
-    </w:p>
-    <w:p>
-      <w:pPr>
-        <w:pStyle w:val="ppProcedureStart"/>
-        <w:rPr>
-          <w:lang w:val="ru-RU"/>
-        </w:rPr>
-      </w:pPr>
-      <w:bookmarkStart w:id="4" w:name="_Toc429507193"/>
-      <w:r>
-        <w:rPr>
-          <w:lang w:val="ru-RU"/>
-        </w:rPr>
-        <w:t xml:space="preserve">Задача 1 – Создаем </w:t>
-      </w:r>
-      <w:r>
-        <w:rPr>
-          <w:lang w:val="ru-RU"/>
-        </w:rPr>
-        <w:t>пустое приложение</w:t>
-      </w:r>
-      <w:r>
-        <w:rPr>
-          <w:lang w:val="ru-RU"/>
-        </w:rPr>
-        <w:t xml:space="preserve"> под Windows</w:t>
-      </w:r>
-      <w:bookmarkEnd w:id="4"/>
     </w:p>
     <w:p>
       <w:pPr>
@@ -1411,7 +1376,7 @@
       </w:pPr>
       <w:r>
         <w:rPr>
-          <w:lang w:bidi="ar-SA"/>
+          <w:lang w:val="ru-RU" w:eastAsia="ru-RU" w:bidi="ar-SA"/>
         </w:rPr>
         <w:drawing>
           <wp:inline distT="0" distB="0" distL="0" distR="0">
@@ -1615,41 +1580,48 @@
         <w:rPr>
           <w:lang w:val="ru-RU"/>
         </w:rPr>
+        <w:t xml:space="preserve">Выберите опции </w:t>
+      </w:r>
+      <w:r>
+        <w:rPr>
+          <w:b/>
+          <w:lang w:val="ru-RU"/>
+        </w:rPr>
+        <w:t>Create new solution (Создать новое решение)</w:t>
+      </w:r>
+      <w:r>
+        <w:rPr>
+          <w:lang w:val="ru-RU"/>
+        </w:rPr>
+        <w:t xml:space="preserve"> и </w:t>
+      </w:r>
+      <w:r>
+        <w:rPr>
+          <w:b/>
+          <w:lang w:val="ru-RU"/>
+        </w:rPr>
+        <w:t>Create directory for solution (Создать папку для решения)</w:t>
+      </w:r>
+      <w:r>
+        <w:rPr>
+          <w:lang w:val="ru-RU"/>
+        </w:rPr>
+        <w:t xml:space="preserve">. Вы можете снять галочку с опции </w:t>
+      </w:r>
+      <w:r>
+        <w:rPr>
+          <w:b/>
+          <w:lang w:val="ru-RU"/>
+        </w:rPr>
+        <w:t xml:space="preserve">Add to source </w:t>
+      </w:r>
+      <w:r>
+        <w:rPr>
+          <w:b/>
+          <w:lang w:val="ru-RU"/>
+        </w:rPr>
         <w:lastRenderedPageBreak/>
-        <w:t xml:space="preserve">Выберите опции </w:t>
-      </w:r>
-      <w:r>
-        <w:rPr>
-          <w:b/>
-          <w:lang w:val="ru-RU"/>
-        </w:rPr>
-        <w:t>Create new solution (Создать новое решение)</w:t>
-      </w:r>
-      <w:r>
-        <w:rPr>
-          <w:lang w:val="ru-RU"/>
-        </w:rPr>
-        <w:t xml:space="preserve"> и </w:t>
-      </w:r>
-      <w:r>
-        <w:rPr>
-          <w:b/>
-          <w:lang w:val="ru-RU"/>
-        </w:rPr>
-        <w:t>Create directory for solution (Создать папку для решения)</w:t>
-      </w:r>
-      <w:r>
-        <w:rPr>
-          <w:lang w:val="ru-RU"/>
-        </w:rPr>
-        <w:t xml:space="preserve">. Вы можете снять галочку с опции </w:t>
-      </w:r>
-      <w:r>
-        <w:rPr>
-          <w:b/>
-          <w:lang w:val="ru-RU"/>
-        </w:rPr>
-        <w:t>Add to source control (Добавить контроль исходного кода)</w:t>
+        <w:t>control (Добавить контроль исходного кода)</w:t>
       </w:r>
       <w:r>
         <w:rPr>
@@ -1693,7 +1665,7 @@
       </w:pPr>
       <w:r>
         <w:rPr>
-          <w:lang w:bidi="ar-SA"/>
+          <w:lang w:val="ru-RU" w:eastAsia="ru-RU" w:bidi="ar-SA"/>
         </w:rPr>
         <w:drawing>
           <wp:inline distT="0" distB="0" distL="0" distR="0">
@@ -1821,7 +1793,7 @@
       </w:pPr>
       <w:r>
         <w:rPr>
-          <w:lang w:bidi="ar-SA"/>
+          <w:lang w:val="ru-RU" w:eastAsia="ru-RU" w:bidi="ar-SA"/>
         </w:rPr>
         <w:drawing>
           <wp:inline distT="0" distB="0" distL="0" distR="0">
@@ -1948,7 +1920,7 @@
       <w:r>
         <w:rPr>
           <w:noProof/>
-          <w:lang w:bidi="ar-SA"/>
+          <w:lang w:val="ru-RU" w:eastAsia="ru-RU" w:bidi="ar-SA"/>
         </w:rPr>
         <w:drawing>
           <wp:inline distT="0" distB="0" distL="0" distR="0">
@@ -2010,7 +1982,6 @@
         <w:rPr>
           <w:lang w:val="ru-RU"/>
         </w:rPr>
-        <w:lastRenderedPageBreak/>
         <w:t>Нажмите кнопку Start Debugging (Запуск отладки), чтобы создать и запустить своё приложение. Вы увидите пустое окно приложения со счётчиком скорости</w:t>
       </w:r>
       <w:r>
@@ -2048,8 +2019,9 @@
       </w:pPr>
       <w:r>
         <w:rPr>
-          <w:lang w:bidi="ar-SA"/>
-        </w:rPr>
+          <w:lang w:val="ru-RU" w:eastAsia="ru-RU" w:bidi="ar-SA"/>
+        </w:rPr>
+        <w:lastRenderedPageBreak/>
         <w:drawing>
           <wp:inline distT="0" distB="0" distL="0" distR="0">
             <wp:extent cx="3795665" cy="2948940"/>
@@ -2370,7 +2342,6 @@
         <w:rPr>
           <w:lang w:val="ru-RU"/>
         </w:rPr>
-        <w:lastRenderedPageBreak/>
         <w:t xml:space="preserve">    }</w:t>
       </w:r>
     </w:p>
@@ -2424,8 +2395,9 @@
       </w:pPr>
       <w:r>
         <w:rPr>
-          <w:lang w:bidi="ar-SA"/>
-        </w:rPr>
+          <w:lang w:val="ru-RU" w:eastAsia="ru-RU" w:bidi="ar-SA"/>
+        </w:rPr>
+        <w:lastRenderedPageBreak/>
         <w:drawing>
           <wp:inline distT="0" distB="0" distL="0" distR="0">
             <wp:extent cx="4229100" cy="2331969"/>
@@ -2557,14 +2529,14 @@
           <w:lang w:val="ru-RU"/>
         </w:rPr>
       </w:pPr>
-      <w:bookmarkStart w:id="5" w:name="_Toc429507194"/>
+      <w:bookmarkStart w:id="4" w:name="_Toc429507194"/>
       <w:r>
         <w:rPr>
           <w:lang w:val="ru-RU"/>
         </w:rPr>
         <w:t>Задача 2 – Изучаем шаблон</w:t>
       </w:r>
-      <w:bookmarkEnd w:id="5"/>
+      <w:bookmarkEnd w:id="4"/>
     </w:p>
     <w:p>
       <w:pPr>
@@ -2794,14 +2766,7 @@
         <w:rPr>
           <w:lang w:val="ru-RU"/>
         </w:rPr>
-        <w:t xml:space="preserve"> . Дополнительную информацию о некоторых параметрах отладки вы можете </w:t>
-      </w:r>
-      <w:r>
-        <w:rPr>
-          <w:lang w:val="ru-RU"/>
-        </w:rPr>
-        <w:lastRenderedPageBreak/>
-        <w:t>получить по ссылке:</w:t>
+        <w:t xml:space="preserve"> . Дополнительную информацию о некоторых параметрах отладки вы можете получить по ссылке:</w:t>
       </w:r>
       <w:r>
         <w:rPr>
@@ -2946,7 +2911,14 @@
         <w:rPr>
           <w:lang w:val="ru-RU"/>
         </w:rPr>
-        <w:t xml:space="preserve">. Вы можете добавить элементы пользовательского интерфейса в </w:t>
+        <w:t xml:space="preserve">. Вы можете добавить элементы </w:t>
+      </w:r>
+      <w:r>
+        <w:rPr>
+          <w:lang w:val="ru-RU"/>
+        </w:rPr>
+        <w:lastRenderedPageBreak/>
+        <w:t xml:space="preserve">пользовательского интерфейса в </w:t>
       </w:r>
       <w:r>
         <w:rPr>
@@ -3187,8 +3159,8 @@
       <w:r>
         <w:rPr>
           <w:noProof/>
-        </w:rPr>
-        <w:lastRenderedPageBreak/>
+          <w:lang w:val="ru-RU" w:eastAsia="ru-RU"/>
+        </w:rPr>
         <w:drawing>
           <wp:inline distT="0" distB="0" distL="0" distR="0">
             <wp:extent cx="5012055" cy="3350233"/>
@@ -3326,6 +3298,7 @@
         <w:rPr>
           <w:lang w:val="ru-RU"/>
         </w:rPr>
+        <w:lastRenderedPageBreak/>
         <w:t xml:space="preserve">Папка </w:t>
       </w:r>
       <w:r>
@@ -3536,8 +3509,8 @@
       <w:r>
         <w:rPr>
           <w:noProof/>
-        </w:rPr>
-        <w:lastRenderedPageBreak/>
+          <w:lang w:val="ru-RU" w:eastAsia="ru-RU"/>
+        </w:rPr>
         <w:drawing>
           <wp:inline distT="0" distB="0" distL="0" distR="0">
             <wp:extent cx="5025098" cy="2703324"/>
@@ -3670,49 +3643,71 @@
     </w:p>
     <w:p>
       <w:pPr>
+        <w:rPr>
+          <w:rFonts w:asciiTheme="majorHAnsi" w:eastAsiaTheme="majorEastAsia" w:hAnsiTheme="majorHAnsi" w:cstheme="majorBidi"/>
+          <w:color w:val="17365D" w:themeColor="text2" w:themeShade="BF"/>
+          <w:spacing w:val="5"/>
+          <w:kern w:val="28"/>
+          <w:sz w:val="52"/>
+          <w:szCs w:val="52"/>
+          <w:lang w:val="ru-RU"/>
+        </w:rPr>
+      </w:pPr>
+      <w:bookmarkStart w:id="5" w:name="_Toc429507195"/>
+      <w:r>
+        <w:rPr>
+          <w:lang w:val="ru-RU"/>
+        </w:rPr>
+        <w:br w:type="page"/>
+      </w:r>
+    </w:p>
+    <w:p>
+      <w:pPr>
         <w:pStyle w:val="ppTopic"/>
         <w:rPr>
-          <w:lang w:val="ru-RU"/>
-        </w:rPr>
-      </w:pPr>
-      <w:bookmarkStart w:id="6" w:name="_Toc429507195"/>
-      <w:r>
-        <w:rPr>
-          <w:lang w:val="ru-RU"/>
-        </w:rPr>
+          <w:rFonts w:ascii="Segoe UI Light" w:hAnsi="Segoe UI Light" w:cs="Segoe UI Light"/>
+          <w:lang w:val="ru-RU"/>
+        </w:rPr>
+      </w:pPr>
+      <w:r>
+        <w:rPr>
+          <w:rFonts w:ascii="Segoe UI Light" w:hAnsi="Segoe UI Light" w:cs="Segoe UI Light"/>
+          <w:lang w:val="ru-RU"/>
+        </w:rPr>
+        <w:lastRenderedPageBreak/>
         <w:t>Упражнение 2: Программа "Hello World" на устройствах под Windows</w:t>
       </w:r>
+      <w:bookmarkEnd w:id="5"/>
+    </w:p>
+    <w:p>
+      <w:pPr>
+        <w:pStyle w:val="ppBodyText"/>
+        <w:rPr>
+          <w:lang w:val="ru-RU"/>
+        </w:rPr>
+      </w:pPr>
+      <w:r>
+        <w:rPr>
+          <w:lang w:val="ru-RU"/>
+        </w:rPr>
+        <w:t>Приложения Windows сейчас являются универсальными для всех устройств, что означает, что они могут работать в полноэкранном режиме на мобильных телефонах и планшетах, а также в оконном режиме на персональных компьютерах. В этом упражнении вы создадите приложение "Hello World", которое отображает приветствие и информацию об устройствах под Windows 10, включая настольные компьютеры, планшеты, смартфоны и устройства "интернета вещей".</w:t>
+      </w:r>
+    </w:p>
+    <w:p>
+      <w:pPr>
+        <w:pStyle w:val="ppProcedureStart"/>
+        <w:rPr>
+          <w:lang w:val="ru-RU"/>
+        </w:rPr>
+      </w:pPr>
+      <w:bookmarkStart w:id="6" w:name="_Toc429507196"/>
+      <w:r>
+        <w:rPr>
+          <w:lang w:val="ru-RU"/>
+        </w:rPr>
+        <w:t>Задача 1 – Отображение приветствия</w:t>
+      </w:r>
       <w:bookmarkEnd w:id="6"/>
-    </w:p>
-    <w:p>
-      <w:pPr>
-        <w:pStyle w:val="ppBodyText"/>
-        <w:rPr>
-          <w:lang w:val="ru-RU"/>
-        </w:rPr>
-      </w:pPr>
-      <w:r>
-        <w:rPr>
-          <w:lang w:val="ru-RU"/>
-        </w:rPr>
-        <w:t>Приложения Windows сейчас являются универсальными для всех устройств, что означает, что они могут работать в полноэкранном режиме на мобильных телефонах и планшетах, а также в оконном режиме на персональных компьютерах. В этом упражнении вы создадите приложение "Hello World", которое отображает приветствие и информацию об устройствах под Windows 10, включая настольные компьютеры, планшеты, смартфоны и устройства "интернета вещей".</w:t>
-      </w:r>
-    </w:p>
-    <w:p>
-      <w:pPr>
-        <w:pStyle w:val="ppProcedureStart"/>
-        <w:rPr>
-          <w:lang w:val="ru-RU"/>
-        </w:rPr>
-      </w:pPr>
-      <w:bookmarkStart w:id="7" w:name="_Toc429507196"/>
-      <w:r>
-        <w:rPr>
-          <w:lang w:val="ru-RU"/>
-        </w:rPr>
-        <w:t>Задача 1 – Отображение приветствия</w:t>
-      </w:r>
-      <w:bookmarkEnd w:id="7"/>
     </w:p>
     <w:p>
       <w:pPr>
@@ -3921,258 +3916,273 @@
         <w:rPr>
           <w:lang w:val="ru-RU"/>
         </w:rPr>
+        <w:t>XAML</w:t>
+      </w:r>
+    </w:p>
+    <w:p>
+      <w:pPr>
+        <w:pStyle w:val="ppCode"/>
+        <w:rPr>
+          <w:lang w:val="ru-RU"/>
+        </w:rPr>
+      </w:pPr>
+      <w:r>
+        <w:rPr>
+          <w:lang w:val="ru-RU"/>
+        </w:rPr>
+        <w:t>&lt;Grid Background="{ThemeResource ApplicationPageBackgroundThemeBrush}"&gt;</w:t>
+      </w:r>
+    </w:p>
+    <w:p>
+      <w:pPr>
+        <w:pStyle w:val="ppCode"/>
+        <w:rPr>
+          <w:color w:val="FF0000"/>
+          <w:lang w:val="ru-RU"/>
+        </w:rPr>
+      </w:pPr>
+      <w:r>
+        <w:rPr>
+          <w:color w:val="FF0000"/>
+          <w:lang w:val="ru-RU"/>
+        </w:rPr>
+        <w:t xml:space="preserve">    &lt;StackPanel&gt;</w:t>
+      </w:r>
+    </w:p>
+    <w:p>
+      <w:pPr>
+        <w:pStyle w:val="ppCode"/>
+        <w:rPr>
+          <w:color w:val="FF0000"/>
+          <w:lang w:val="ru-RU"/>
+        </w:rPr>
+      </w:pPr>
+      <w:r>
+        <w:rPr>
+          <w:color w:val="FF0000"/>
+          <w:lang w:val="ru-RU"/>
+        </w:rPr>
+        <w:t xml:space="preserve">        &lt;TextBlock /&gt;</w:t>
+      </w:r>
+    </w:p>
+    <w:p>
+      <w:pPr>
+        <w:pStyle w:val="ppCode"/>
+        <w:rPr>
+          <w:lang w:val="ru-RU"/>
+        </w:rPr>
+      </w:pPr>
+      <w:r>
+        <w:rPr>
+          <w:color w:val="FF0000"/>
+          <w:lang w:val="ru-RU"/>
+        </w:rPr>
+        <w:t xml:space="preserve">    &lt;/StackPanel&gt;</w:t>
+      </w:r>
+    </w:p>
+    <w:p>
+      <w:pPr>
+        <w:pStyle w:val="ppCode"/>
+        <w:rPr>
+          <w:lang w:val="ru-RU"/>
+        </w:rPr>
+      </w:pPr>
+      <w:r>
+        <w:rPr>
+          <w:lang w:val="ru-RU"/>
+        </w:rPr>
+        <w:t>&lt;/Grid&gt;</w:t>
+      </w:r>
+    </w:p>
+    <w:p>
+      <w:pPr>
+        <w:pStyle w:val="ppNote"/>
+        <w:rPr>
+          <w:lang w:val="ru-RU"/>
+        </w:rPr>
+      </w:pPr>
+      <w:r>
+        <w:rPr>
+          <w:b/>
+          <w:lang w:val="ru-RU"/>
+        </w:rPr>
+        <w:t xml:space="preserve">Примечание: </w:t>
+      </w:r>
+      <w:r>
+        <w:rPr>
+          <w:lang w:val="ru-RU"/>
+        </w:rPr>
+        <w:t>Элемент</w:t>
+      </w:r>
+      <w:r>
+        <w:rPr>
+          <w:lang w:val="ru-RU"/>
+        </w:rPr>
+        <w:t xml:space="preserve"> </w:t>
+      </w:r>
+      <w:r>
+        <w:rPr>
+          <w:b/>
+          <w:lang w:val="ru-RU"/>
+        </w:rPr>
+        <w:t>StackPanel</w:t>
+      </w:r>
+      <w:r>
+        <w:rPr>
+          <w:lang w:val="ru-RU"/>
+        </w:rPr>
+        <w:t xml:space="preserve"> является </w:t>
+      </w:r>
+      <w:r>
+        <w:rPr>
+          <w:lang w:val="ru-RU"/>
+        </w:rPr>
+        <w:t xml:space="preserve">контейнерным </w:t>
+      </w:r>
+      <w:r>
+        <w:rPr>
+          <w:lang w:val="ru-RU"/>
+        </w:rPr>
+        <w:t xml:space="preserve">элементом управления, который расставляет дочерние элементы вертикально или горизонтально. Есть некоторое количество других </w:t>
+      </w:r>
+      <w:r>
+        <w:rPr>
+          <w:lang w:val="ru-RU"/>
+        </w:rPr>
+        <w:t>контейнеров</w:t>
+      </w:r>
+      <w:r>
+        <w:rPr>
+          <w:lang w:val="ru-RU"/>
+        </w:rPr>
+        <w:t xml:space="preserve">, которые могут помочь в компоновке вашего пользовательского интерфейса, включая </w:t>
+      </w:r>
+      <w:r>
+        <w:rPr>
+          <w:b/>
+          <w:lang w:val="ru-RU"/>
+        </w:rPr>
+        <w:t>Grid (Сетка)</w:t>
+      </w:r>
+      <w:r>
+        <w:rPr>
+          <w:lang w:val="ru-RU"/>
+        </w:rPr>
+        <w:t xml:space="preserve">, </w:t>
+      </w:r>
+      <w:r>
+        <w:rPr>
+          <w:b/>
+          <w:lang w:val="ru-RU"/>
+        </w:rPr>
+        <w:t>Canvas (Холст)</w:t>
+      </w:r>
+      <w:r>
+        <w:rPr>
+          <w:lang w:val="ru-RU"/>
+        </w:rPr>
+        <w:t xml:space="preserve"> и </w:t>
+      </w:r>
+      <w:r>
+        <w:rPr>
+          <w:b/>
+          <w:lang w:val="ru-RU"/>
+        </w:rPr>
+        <w:t>RelativePanel (Дополнительная панель)</w:t>
+      </w:r>
+      <w:r>
+        <w:rPr>
+          <w:lang w:val="ru-RU"/>
+        </w:rPr>
+        <w:t>. Мы опишем элементы Grid (Сетка) и RelativePanel (Дополнительная панель) позже в рамках курса</w:t>
+      </w:r>
+      <w:r>
+        <w:rPr>
+          <w:b/>
+          <w:lang w:val="ru-RU"/>
+        </w:rPr>
+        <w:t xml:space="preserve"> Создание адаптивного пользовательского интерфейса</w:t>
+      </w:r>
+      <w:r>
+        <w:rPr>
+          <w:lang w:val="ru-RU"/>
+        </w:rPr>
+        <w:t>.</w:t>
+      </w:r>
+    </w:p>
+    <w:p>
+      <w:pPr>
+        <w:pStyle w:val="Step"/>
+        <w:rPr>
+          <w:lang w:val="ru-RU"/>
+        </w:rPr>
+      </w:pPr>
+      <w:r>
+        <w:rPr>
+          <w:lang w:val="ru-RU"/>
+        </w:rPr>
+        <w:t>Добавление текста и дизайна в ваш блок TextBlock.</w:t>
+      </w:r>
+    </w:p>
+    <w:p>
+      <w:pPr>
+        <w:pStyle w:val="ppCodeLanguage"/>
+        <w:rPr>
+          <w:lang w:val="ru-RU"/>
+        </w:rPr>
+      </w:pPr>
+      <w:r>
+        <w:rPr>
+          <w:lang w:val="ru-RU"/>
+        </w:rPr>
+        <w:t>XAML</w:t>
+      </w:r>
+    </w:p>
+    <w:p>
+      <w:pPr>
+        <w:pStyle w:val="ppCode"/>
+        <w:rPr>
+          <w:lang w:val="ru-RU"/>
+        </w:rPr>
+      </w:pPr>
+      <w:r>
+        <w:t xml:space="preserve">&lt;TextBlock Text="Hello UWP World!" </w:t>
+      </w:r>
+      <w:r>
+        <w:rPr>
+          <w:lang w:val="ru-RU"/>
+        </w:rPr>
+        <w:t>FontSize="24" FontWeight="Light" Margin="12" /&gt;</w:t>
+      </w:r>
+    </w:p>
+    <w:p>
+      <w:pPr>
+        <w:rPr>
+          <w:rFonts w:ascii="Consolas" w:eastAsia="Times New Roman" w:hAnsi="Consolas"/>
+          <w:sz w:val="20"/>
+          <w:lang w:val="ru-RU"/>
+        </w:rPr>
+      </w:pPr>
+      <w:r>
+        <w:rPr>
+          <w:lang w:val="ru-RU"/>
+        </w:rPr>
+        <w:br w:type="page"/>
+      </w:r>
+    </w:p>
+    <w:p>
+      <w:pPr>
+        <w:pStyle w:val="ppNote"/>
+        <w:rPr>
+          <w:lang w:val="ru-RU"/>
+        </w:rPr>
+      </w:pPr>
+      <w:r>
+        <w:rPr>
+          <w:b/>
+          <w:lang w:val="ru-RU"/>
+        </w:rPr>
         <w:lastRenderedPageBreak/>
-        <w:t>XAML</w:t>
-      </w:r>
-    </w:p>
-    <w:p>
-      <w:pPr>
-        <w:pStyle w:val="ppCode"/>
-        <w:rPr>
-          <w:lang w:val="ru-RU"/>
-        </w:rPr>
-      </w:pPr>
-      <w:r>
-        <w:rPr>
-          <w:lang w:val="ru-RU"/>
-        </w:rPr>
-        <w:t>&lt;Grid Background="{ThemeResource ApplicationPageBackgroundThemeBrush}"&gt;</w:t>
-      </w:r>
-    </w:p>
-    <w:p>
-      <w:pPr>
-        <w:pStyle w:val="ppCode"/>
-        <w:rPr>
-          <w:color w:val="FF0000"/>
-          <w:lang w:val="ru-RU"/>
-        </w:rPr>
-      </w:pPr>
-      <w:r>
-        <w:rPr>
-          <w:color w:val="FF0000"/>
-          <w:lang w:val="ru-RU"/>
-        </w:rPr>
-        <w:t xml:space="preserve">    &lt;StackPanel&gt;</w:t>
-      </w:r>
-    </w:p>
-    <w:p>
-      <w:pPr>
-        <w:pStyle w:val="ppCode"/>
-        <w:rPr>
-          <w:color w:val="FF0000"/>
-          <w:lang w:val="ru-RU"/>
-        </w:rPr>
-      </w:pPr>
-      <w:r>
-        <w:rPr>
-          <w:color w:val="FF0000"/>
-          <w:lang w:val="ru-RU"/>
-        </w:rPr>
-        <w:t xml:space="preserve">        &lt;TextBlock /&gt;</w:t>
-      </w:r>
-    </w:p>
-    <w:p>
-      <w:pPr>
-        <w:pStyle w:val="ppCode"/>
-        <w:rPr>
-          <w:lang w:val="ru-RU"/>
-        </w:rPr>
-      </w:pPr>
-      <w:r>
-        <w:rPr>
-          <w:color w:val="FF0000"/>
-          <w:lang w:val="ru-RU"/>
-        </w:rPr>
-        <w:t xml:space="preserve">    &lt;/StackPanel&gt;</w:t>
-      </w:r>
-    </w:p>
-    <w:p>
-      <w:pPr>
-        <w:pStyle w:val="ppCode"/>
-        <w:rPr>
-          <w:lang w:val="ru-RU"/>
-        </w:rPr>
-      </w:pPr>
-      <w:r>
-        <w:rPr>
-          <w:lang w:val="ru-RU"/>
-        </w:rPr>
-        <w:t>&lt;/Grid&gt;</w:t>
-      </w:r>
-    </w:p>
-    <w:p>
-      <w:pPr>
-        <w:pStyle w:val="ppNote"/>
-        <w:rPr>
-          <w:lang w:val="ru-RU"/>
-        </w:rPr>
-      </w:pPr>
-      <w:r>
-        <w:rPr>
-          <w:b/>
-          <w:lang w:val="ru-RU"/>
-        </w:rPr>
-        <w:t xml:space="preserve">Примечание: </w:t>
-      </w:r>
-      <w:r>
-        <w:rPr>
-          <w:lang w:val="ru-RU"/>
-        </w:rPr>
-        <w:t>Элемент</w:t>
-      </w:r>
-      <w:r>
-        <w:rPr>
-          <w:lang w:val="ru-RU"/>
-        </w:rPr>
-        <w:t xml:space="preserve"> </w:t>
-      </w:r>
-      <w:r>
-        <w:rPr>
-          <w:b/>
-          <w:lang w:val="ru-RU"/>
-        </w:rPr>
-        <w:t>StackPanel</w:t>
-      </w:r>
-      <w:r>
-        <w:rPr>
-          <w:lang w:val="ru-RU"/>
-        </w:rPr>
-        <w:t xml:space="preserve"> является </w:t>
-      </w:r>
-      <w:r>
-        <w:rPr>
-          <w:lang w:val="ru-RU"/>
-        </w:rPr>
-        <w:t xml:space="preserve">контейнерным </w:t>
-      </w:r>
-      <w:r>
-        <w:rPr>
-          <w:lang w:val="ru-RU"/>
-        </w:rPr>
-        <w:t xml:space="preserve">элементом управления, который расставляет дочерние элементы вертикально или горизонтально. Есть некоторое количество других </w:t>
-      </w:r>
-      <w:r>
-        <w:rPr>
-          <w:lang w:val="ru-RU"/>
-        </w:rPr>
-        <w:t>контейнеров</w:t>
-      </w:r>
-      <w:r>
-        <w:rPr>
-          <w:lang w:val="ru-RU"/>
-        </w:rPr>
-        <w:t xml:space="preserve">, которые могут помочь в компоновке вашего пользовательского интерфейса, включая </w:t>
-      </w:r>
-      <w:r>
-        <w:rPr>
-          <w:b/>
-          <w:lang w:val="ru-RU"/>
-        </w:rPr>
-        <w:t>Grid (Сетка)</w:t>
-      </w:r>
-      <w:r>
-        <w:rPr>
-          <w:lang w:val="ru-RU"/>
-        </w:rPr>
-        <w:t xml:space="preserve">, </w:t>
-      </w:r>
-      <w:r>
-        <w:rPr>
-          <w:b/>
-          <w:lang w:val="ru-RU"/>
-        </w:rPr>
-        <w:t>Canvas (Холст)</w:t>
-      </w:r>
-      <w:r>
-        <w:rPr>
-          <w:lang w:val="ru-RU"/>
-        </w:rPr>
-        <w:t xml:space="preserve"> и </w:t>
-      </w:r>
-      <w:r>
-        <w:rPr>
-          <w:b/>
-          <w:lang w:val="ru-RU"/>
-        </w:rPr>
-        <w:t>RelativePanel (Дополнительная панель)</w:t>
-      </w:r>
-      <w:r>
-        <w:rPr>
-          <w:lang w:val="ru-RU"/>
-        </w:rPr>
-        <w:t>. Мы опишем элементы Grid (Сетка) и RelativePanel (Дополнительная панель) позже в рамках курса</w:t>
-      </w:r>
-      <w:r>
-        <w:rPr>
-          <w:b/>
-          <w:lang w:val="ru-RU"/>
-        </w:rPr>
-        <w:t xml:space="preserve"> Создание адаптивного пользовательского интерфейса</w:t>
-      </w:r>
-      <w:r>
-        <w:rPr>
-          <w:lang w:val="ru-RU"/>
-        </w:rPr>
-        <w:t>.</w:t>
-      </w:r>
-    </w:p>
-    <w:p>
-      <w:pPr>
-        <w:pStyle w:val="Step"/>
-        <w:rPr>
-          <w:lang w:val="ru-RU"/>
-        </w:rPr>
-      </w:pPr>
-      <w:r>
-        <w:rPr>
-          <w:lang w:val="ru-RU"/>
-        </w:rPr>
-        <w:t>Добавление текста и дизайна в ваш блок TextBlock.</w:t>
-      </w:r>
-    </w:p>
-    <w:p>
-      <w:pPr>
-        <w:pStyle w:val="ppCodeLanguage"/>
-        <w:rPr>
-          <w:lang w:val="ru-RU"/>
-        </w:rPr>
-      </w:pPr>
-      <w:r>
-        <w:rPr>
-          <w:lang w:val="ru-RU"/>
-        </w:rPr>
-        <w:t>XAML</w:t>
-      </w:r>
-    </w:p>
-    <w:p>
-      <w:pPr>
-        <w:pStyle w:val="ppCode"/>
-        <w:rPr>
-          <w:lang w:val="ru-RU"/>
-        </w:rPr>
-      </w:pPr>
-      <w:r>
-        <w:t xml:space="preserve">&lt;TextBlock Text="Hello UWP World!" </w:t>
-      </w:r>
-      <w:r>
-        <w:rPr>
-          <w:lang w:val="ru-RU"/>
-        </w:rPr>
-        <w:t>FontSize="24" FontWeight="Light" Margin="12" /&gt;</w:t>
-      </w:r>
-    </w:p>
-    <w:p>
-      <w:pPr>
-        <w:pStyle w:val="ppNote"/>
-        <w:rPr>
-          <w:lang w:val="ru-RU"/>
-        </w:rPr>
-      </w:pPr>
-      <w:r>
-        <w:rPr>
-          <w:b/>
-          <w:lang w:val="ru-RU"/>
-        </w:rPr>
         <w:t>Примечание:</w:t>
       </w:r>
       <w:r>
@@ -4303,9 +4313,8 @@
       </w:pPr>
       <w:r>
         <w:rPr>
-          <w:lang w:bidi="ar-SA"/>
-        </w:rPr>
-        <w:lastRenderedPageBreak/>
+          <w:lang w:val="ru-RU" w:eastAsia="ru-RU" w:bidi="ar-SA"/>
+        </w:rPr>
         <w:drawing>
           <wp:inline distT="0" distB="0" distL="0" distR="0">
             <wp:extent cx="5029558" cy="2772880"/>
@@ -4514,14 +4523,14 @@
           <w:lang w:val="ru-RU"/>
         </w:rPr>
       </w:pPr>
-      <w:bookmarkStart w:id="8" w:name="_Toc429507197"/>
+      <w:bookmarkStart w:id="7" w:name="_Toc429507197"/>
       <w:r>
         <w:rPr>
           <w:lang w:val="ru-RU"/>
         </w:rPr>
         <w:t>Задача 2 – Определение семейства устройства</w:t>
       </w:r>
-      <w:bookmarkEnd w:id="8"/>
+      <w:bookmarkEnd w:id="7"/>
     </w:p>
     <w:p>
       <w:pPr>
@@ -4634,6 +4643,7 @@
         <w:rPr>
           <w:lang w:val="ru-RU"/>
         </w:rPr>
+        <w:lastRenderedPageBreak/>
         <w:t xml:space="preserve">Откройте </w:t>
       </w:r>
       <w:r>
@@ -4755,7 +4765,6 @@
         <w:rPr>
           <w:lang w:val="ru-RU"/>
         </w:rPr>
-        <w:lastRenderedPageBreak/>
         <w:t>}</w:t>
       </w:r>
     </w:p>
@@ -5239,6 +5248,7 @@
         <w:rPr>
           <w:lang w:val="ru-RU"/>
         </w:rPr>
+        <w:lastRenderedPageBreak/>
         <w:t xml:space="preserve">Соберите и запустите своё приложение на </w:t>
       </w:r>
       <w:r>
@@ -5265,9 +5275,8 @@
       </w:pPr>
       <w:r>
         <w:rPr>
-          <w:lang w:bidi="ar-SA"/>
-        </w:rPr>
-        <w:lastRenderedPageBreak/>
+          <w:lang w:val="ru-RU" w:eastAsia="ru-RU" w:bidi="ar-SA"/>
+        </w:rPr>
         <w:drawing>
           <wp:inline distT="0" distB="0" distL="0" distR="0">
             <wp:extent cx="5029558" cy="2770829"/>
@@ -5425,14 +5434,14 @@
           <w:lang w:val="ru-RU"/>
         </w:rPr>
       </w:pPr>
-      <w:bookmarkStart w:id="9" w:name="_Toc429507198"/>
+      <w:bookmarkStart w:id="8" w:name="_Toc429507198"/>
       <w:r>
         <w:rPr>
           <w:lang w:val="ru-RU"/>
         </w:rPr>
         <w:t>Задача 3 – Динамическое отображение размеров окна приложения</w:t>
       </w:r>
-      <w:bookmarkEnd w:id="9"/>
+      <w:bookmarkEnd w:id="8"/>
     </w:p>
     <w:p>
       <w:pPr>
@@ -5546,956 +5555,6 @@
           <w:lang w:val="ru-RU"/>
         </w:rPr>
         <w:t xml:space="preserve"> в следующих шагах.</w:t>
-      </w:r>
-    </w:p>
-    <w:p>
-      <w:pPr>
-        <w:pStyle w:val="ppCodeLanguage"/>
-        <w:rPr>
-          <w:lang w:val="ru-RU"/>
-        </w:rPr>
-      </w:pPr>
-      <w:r>
-        <w:rPr>
-          <w:lang w:val="ru-RU"/>
-        </w:rPr>
-        <w:t>XAML</w:t>
-      </w:r>
-    </w:p>
-    <w:p>
-      <w:pPr>
-        <w:pStyle w:val="ppCode"/>
-        <w:rPr>
-          <w:lang w:val="ru-RU"/>
-        </w:rPr>
-      </w:pPr>
-      <w:r>
-        <w:rPr>
-          <w:lang w:val="ru-RU"/>
-        </w:rPr>
-        <w:t>&lt;StackPanel&gt;</w:t>
-      </w:r>
-    </w:p>
-    <w:p>
-      <w:pPr>
-        <w:pStyle w:val="ppCode"/>
-        <w:rPr>
-          <w:lang w:val="ru-RU"/>
-        </w:rPr>
-      </w:pPr>
-      <w:r>
-        <w:t xml:space="preserve">    &lt;TextBlock Text="Hello UWP World!" </w:t>
-      </w:r>
-      <w:r>
-        <w:rPr>
-          <w:lang w:val="ru-RU"/>
-        </w:rPr>
-        <w:t>FontSize="24" FontWeight="Light" Margin="12" /&gt;</w:t>
-      </w:r>
-    </w:p>
-    <w:p>
-      <w:pPr>
-        <w:pStyle w:val="ppCode"/>
-      </w:pPr>
-      <w:r>
-        <w:lastRenderedPageBreak/>
-        <w:t xml:space="preserve">    </w:t>
-      </w:r>
-      <w:r>
-        <w:t>&lt;TextBlock Text="{x:Bind DeviceFamily}" Margin="12,12,0,0" /&gt;</w:t>
-      </w:r>
-    </w:p>
-    <w:p>
-      <w:pPr>
-        <w:pStyle w:val="ppCode"/>
-        <w:rPr>
-          <w:color w:val="FF0000"/>
-        </w:rPr>
-      </w:pPr>
-      <w:r>
-        <w:rPr>
-          <w:color w:val="FF0000"/>
-        </w:rPr>
-        <w:t xml:space="preserve">    </w:t>
-      </w:r>
-      <w:r>
-        <w:rPr>
-          <w:color w:val="FF0000"/>
-        </w:rPr>
-        <w:t>&lt;TextBlock Text="{x:Bind Dimensions, Mode=TwoWay}" Margin="12,0,0,0" /&gt;</w:t>
-      </w:r>
-    </w:p>
-    <w:p>
-      <w:pPr>
-        <w:pStyle w:val="ppCode"/>
-        <w:rPr>
-          <w:lang w:val="ru-RU"/>
-        </w:rPr>
-      </w:pPr>
-      <w:r>
-        <w:rPr>
-          <w:lang w:val="ru-RU"/>
-        </w:rPr>
-        <w:t>&lt;/StackPanel&gt;</w:t>
-      </w:r>
-    </w:p>
-    <w:p>
-      <w:pPr>
-        <w:pStyle w:val="Step"/>
-        <w:numPr>
-          <w:ilvl w:val="0"/>
-          <w:numId w:val="33"/>
-        </w:numPr>
-        <w:rPr>
-          <w:lang w:val="ru-RU"/>
-        </w:rPr>
-      </w:pPr>
-      <w:r>
-        <w:rPr>
-          <w:lang w:val="ru-RU"/>
-        </w:rPr>
-        <w:t xml:space="preserve">Откройте </w:t>
-      </w:r>
-      <w:r>
-        <w:rPr>
-          <w:b/>
-          <w:lang w:val="ru-RU"/>
-        </w:rPr>
-        <w:t>MainPage.xaml.cs</w:t>
-      </w:r>
-      <w:r>
-        <w:rPr>
-          <w:lang w:val="ru-RU"/>
-        </w:rPr>
-        <w:t xml:space="preserve"> и создайте свойства для размеров, текущей ширины и текущей высоты.</w:t>
-      </w:r>
-    </w:p>
-    <w:p>
-      <w:pPr>
-        <w:pStyle w:val="ppCodeLanguage"/>
-        <w:rPr>
-          <w:lang w:val="ru-RU"/>
-        </w:rPr>
-      </w:pPr>
-      <w:r>
-        <w:rPr>
-          <w:lang w:val="ru-RU"/>
-        </w:rPr>
-        <w:t>C#</w:t>
-      </w:r>
-    </w:p>
-    <w:p>
-      <w:pPr>
-        <w:pStyle w:val="ppCode"/>
-      </w:pPr>
-      <w:r>
-        <w:t xml:space="preserve">public string DeviceFamily = "Device Family " +   </w:t>
-      </w:r>
-      <w:r>
-        <w:br/>
-        <w:t xml:space="preserve">                             AnalyticsInfo.VersionInfo.DeviceFamily;</w:t>
-      </w:r>
-    </w:p>
-    <w:p>
-      <w:pPr>
-        <w:pStyle w:val="ppCode"/>
-      </w:pPr>
-    </w:p>
-    <w:p>
-      <w:pPr>
-        <w:pStyle w:val="ppCode"/>
-      </w:pPr>
-      <w:r>
-        <w:rPr>
-          <w:color w:val="FF0000"/>
-        </w:rPr>
-        <w:t>public string Dimensions { get; set; } = "Initial Value";</w:t>
-      </w:r>
-    </w:p>
-    <w:p>
-      <w:pPr>
-        <w:pStyle w:val="ppCode"/>
-        <w:rPr>
-          <w:color w:val="FF0000"/>
-          <w:lang w:val="ru-RU"/>
-        </w:rPr>
-      </w:pPr>
-      <w:r>
-        <w:rPr>
-          <w:color w:val="FF0000"/>
-          <w:lang w:val="ru-RU"/>
-        </w:rPr>
-        <w:t>private double _currentWidth;</w:t>
-      </w:r>
-    </w:p>
-    <w:p>
-      <w:pPr>
-        <w:pStyle w:val="ppCode"/>
-        <w:rPr>
-          <w:color w:val="FF0000"/>
-          <w:lang w:val="ru-RU"/>
-        </w:rPr>
-      </w:pPr>
-      <w:r>
-        <w:rPr>
-          <w:color w:val="FF0000"/>
-          <w:lang w:val="ru-RU"/>
-        </w:rPr>
-        <w:t>private double _currentHeight;</w:t>
-      </w:r>
-    </w:p>
-    <w:p>
-      <w:pPr>
-        <w:pStyle w:val="Step"/>
-        <w:rPr>
-          <w:lang w:val="ru-RU"/>
-        </w:rPr>
-      </w:pPr>
-      <w:r>
-        <w:rPr>
-          <w:lang w:val="ru-RU"/>
-        </w:rPr>
-        <w:t xml:space="preserve">Добавьте обработчик события </w:t>
-      </w:r>
-      <w:r>
-        <w:rPr>
-          <w:b/>
-          <w:lang w:val="ru-RU"/>
-        </w:rPr>
-        <w:t xml:space="preserve"> MainPage_SizeChanged</w:t>
-      </w:r>
-      <w:r>
-        <w:rPr>
-          <w:lang w:val="ru-RU"/>
-        </w:rPr>
-        <w:t xml:space="preserve"> в код ниже. Когда событие </w:t>
-      </w:r>
-      <w:r>
-        <w:rPr>
-          <w:b/>
-          <w:lang w:val="ru-RU"/>
-        </w:rPr>
-        <w:t>SizeChanged</w:t>
-      </w:r>
-      <w:r>
-        <w:rPr>
-          <w:lang w:val="ru-RU"/>
-        </w:rPr>
-        <w:t xml:space="preserve"> запустится, этот обработчик определит новую ширину и высоту окна и округлит их до целочисленных значений для отображения.</w:t>
-      </w:r>
-    </w:p>
-    <w:p>
-      <w:pPr>
-        <w:pStyle w:val="ppCodeLanguage"/>
-        <w:rPr>
-          <w:lang w:val="ru-RU"/>
-        </w:rPr>
-      </w:pPr>
-      <w:r>
-        <w:rPr>
-          <w:lang w:val="ru-RU"/>
-        </w:rPr>
-        <w:t>C#</w:t>
-      </w:r>
-    </w:p>
-    <w:p>
-      <w:pPr>
-        <w:pStyle w:val="ppCode"/>
-        <w:rPr>
-          <w:lang w:val="ru-RU"/>
-        </w:rPr>
-      </w:pPr>
-      <w:r>
-        <w:rPr>
-          <w:lang w:val="ru-RU"/>
-        </w:rPr>
-        <w:t>public MainPage()</w:t>
-      </w:r>
-    </w:p>
-    <w:p>
-      <w:pPr>
-        <w:pStyle w:val="ppCode"/>
-        <w:rPr>
-          <w:lang w:val="ru-RU"/>
-        </w:rPr>
-      </w:pPr>
-      <w:r>
-        <w:rPr>
-          <w:lang w:val="ru-RU"/>
-        </w:rPr>
-        <w:t>{</w:t>
-      </w:r>
-    </w:p>
-    <w:p>
-      <w:pPr>
-        <w:pStyle w:val="ppCode"/>
-        <w:rPr>
-          <w:lang w:val="ru-RU"/>
-        </w:rPr>
-      </w:pPr>
-      <w:r>
-        <w:rPr>
-          <w:lang w:val="ru-RU"/>
-        </w:rPr>
-        <w:t xml:space="preserve">    this.InitializeComponent();</w:t>
-      </w:r>
-    </w:p>
-    <w:p>
-      <w:pPr>
-        <w:pStyle w:val="ppCode"/>
-        <w:rPr>
-          <w:lang w:val="ru-RU"/>
-        </w:rPr>
-      </w:pPr>
-      <w:r>
-        <w:rPr>
-          <w:color w:val="FF0000"/>
-          <w:lang w:val="ru-RU"/>
-        </w:rPr>
-        <w:t xml:space="preserve">    this.SizeChanged += MainPage_SizeChanged;</w:t>
-      </w:r>
-    </w:p>
-    <w:p>
-      <w:pPr>
-        <w:pStyle w:val="ppCode"/>
-        <w:rPr>
-          <w:lang w:val="ru-RU"/>
-        </w:rPr>
-      </w:pPr>
-      <w:r>
-        <w:rPr>
-          <w:lang w:val="ru-RU"/>
-        </w:rPr>
-        <w:t>}</w:t>
-      </w:r>
-    </w:p>
-    <w:p>
-      <w:pPr>
-        <w:pStyle w:val="ppCode"/>
-        <w:rPr>
-          <w:lang w:val="ru-RU"/>
-        </w:rPr>
-      </w:pPr>
-    </w:p>
-    <w:p>
-      <w:pPr>
-        <w:pStyle w:val="ppCode"/>
-        <w:rPr>
-          <w:color w:val="FF0000"/>
-        </w:rPr>
-      </w:pPr>
-      <w:r>
-        <w:rPr>
-          <w:color w:val="FF0000"/>
-        </w:rPr>
-        <w:t>private void MainPage_SizeChanged(object sender, SizeChangedEventArgs e)</w:t>
-      </w:r>
-    </w:p>
-    <w:p>
-      <w:pPr>
-        <w:pStyle w:val="ppCode"/>
-        <w:rPr>
-          <w:color w:val="FF0000"/>
-          <w:lang w:val="ru-RU"/>
-        </w:rPr>
-      </w:pPr>
-      <w:r>
-        <w:rPr>
-          <w:color w:val="FF0000"/>
-          <w:lang w:val="ru-RU"/>
-        </w:rPr>
-        <w:t>{</w:t>
-      </w:r>
-    </w:p>
-    <w:p>
-      <w:pPr>
-        <w:pStyle w:val="ppCode"/>
-        <w:rPr>
-          <w:color w:val="FF0000"/>
-        </w:rPr>
-      </w:pPr>
-      <w:r>
-        <w:rPr>
-          <w:color w:val="FF0000"/>
-        </w:rPr>
-        <w:t xml:space="preserve">    _currentWidth = Window.Current.Bounds.Width;</w:t>
-      </w:r>
-    </w:p>
-    <w:p>
-      <w:pPr>
-        <w:pStyle w:val="ppCode"/>
-        <w:rPr>
-          <w:color w:val="FF0000"/>
-        </w:rPr>
-      </w:pPr>
-      <w:r>
-        <w:rPr>
-          <w:color w:val="FF0000"/>
-        </w:rPr>
-        <w:t xml:space="preserve">    _currentHeight = Window.Current.Bounds.Height;</w:t>
-      </w:r>
-    </w:p>
-    <w:p>
-      <w:pPr>
-        <w:pStyle w:val="ppCode"/>
-        <w:rPr>
-          <w:color w:val="FF0000"/>
-        </w:rPr>
-      </w:pPr>
-      <w:r>
-        <w:rPr>
-          <w:color w:val="FF0000"/>
-        </w:rPr>
-        <w:t xml:space="preserve">    Dimensions = string.Format("Current Window Size: {0} x {1}", (int)_currentWidth, (int)_currentHeight);</w:t>
-      </w:r>
-    </w:p>
-    <w:p>
-      <w:pPr>
-        <w:pStyle w:val="ppCode"/>
-        <w:rPr>
-          <w:color w:val="FF0000"/>
-          <w:lang w:val="ru-RU"/>
-        </w:rPr>
-      </w:pPr>
-      <w:r>
-        <w:rPr>
-          <w:color w:val="FF0000"/>
-          <w:lang w:val="ru-RU"/>
-        </w:rPr>
-        <w:t>}</w:t>
-      </w:r>
-    </w:p>
-    <w:p>
-      <w:pPr>
-        <w:pStyle w:val="Step"/>
-        <w:rPr>
-          <w:lang w:val="ru-RU"/>
-        </w:rPr>
-      </w:pPr>
-      <w:r>
-        <w:rPr>
-          <w:lang w:val="ru-RU"/>
-        </w:rPr>
-        <w:t xml:space="preserve">Чтобы ваше скомпилированная привязка работала со свойством </w:t>
-      </w:r>
-      <w:r>
-        <w:rPr>
-          <w:b/>
-          <w:lang w:val="ru-RU"/>
-        </w:rPr>
-        <w:t>Dimensions (Размеры)</w:t>
-      </w:r>
-      <w:r>
-        <w:rPr>
-          <w:lang w:val="ru-RU"/>
-        </w:rPr>
-        <w:t xml:space="preserve">, вы должны вызвать событие </w:t>
-      </w:r>
-      <w:r>
-        <w:rPr>
-          <w:b/>
-          <w:lang w:val="ru-RU"/>
-        </w:rPr>
-        <w:t>PropertyChanged</w:t>
-      </w:r>
-      <w:r>
-        <w:rPr>
-          <w:lang w:val="ru-RU"/>
-        </w:rPr>
-        <w:t xml:space="preserve">. Используйте интерфейс </w:t>
-      </w:r>
-      <w:r>
-        <w:rPr>
-          <w:b/>
-          <w:lang w:val="ru-RU"/>
-        </w:rPr>
-        <w:t>INotifyPropertyChanged</w:t>
-      </w:r>
-      <w:r>
-        <w:rPr>
-          <w:lang w:val="ru-RU"/>
-        </w:rPr>
-        <w:t>.</w:t>
-      </w:r>
-    </w:p>
-    <w:p>
-      <w:pPr>
-        <w:pStyle w:val="ppCodeLanguage"/>
-        <w:rPr>
-          <w:lang w:val="ru-RU"/>
-        </w:rPr>
-      </w:pPr>
-      <w:r>
-        <w:rPr>
-          <w:lang w:val="ru-RU"/>
-        </w:rPr>
-        <w:t>C#</w:t>
-      </w:r>
-    </w:p>
-    <w:p>
-      <w:pPr>
-        <w:pStyle w:val="ppCode"/>
-      </w:pPr>
-      <w:r>
-        <w:t>public sealed partial class MainPage : Page</w:t>
-      </w:r>
-      <w:r>
-        <w:rPr>
-          <w:color w:val="FF0000"/>
-        </w:rPr>
-        <w:t>, INotifyPropertyChanged</w:t>
-      </w:r>
-    </w:p>
-    <w:p>
-      <w:pPr>
-        <w:pStyle w:val="ppCode"/>
-        <w:rPr>
-          <w:lang w:val="ru-RU"/>
-        </w:rPr>
-      </w:pPr>
-      <w:r>
-        <w:rPr>
-          <w:lang w:val="ru-RU"/>
-        </w:rPr>
-        <w:t>{</w:t>
-      </w:r>
-    </w:p>
-    <w:p>
-      <w:pPr>
-        <w:pStyle w:val="ppCode"/>
-      </w:pPr>
-      <w:r>
-        <w:t xml:space="preserve">    public string DeviceFamily = "Device Family " +   </w:t>
-      </w:r>
-      <w:r>
-        <w:br/>
-        <w:t xml:space="preserve">                             AnalyticsInfo.VersionInfo.DeviceFamily;</w:t>
-      </w:r>
-    </w:p>
-    <w:p>
-      <w:pPr>
-        <w:pStyle w:val="ppCode"/>
-      </w:pPr>
-    </w:p>
-    <w:p>
-      <w:pPr>
-        <w:pStyle w:val="ppCode"/>
-        <w:rPr>
-          <w:lang w:val="ru-RU"/>
-        </w:rPr>
-      </w:pPr>
-      <w:r>
-        <w:rPr>
-          <w:color w:val="FF0000"/>
-        </w:rPr>
-        <w:t xml:space="preserve">    </w:t>
-      </w:r>
-      <w:r>
-        <w:rPr>
-          <w:color w:val="FF0000"/>
-          <w:lang w:val="ru-RU"/>
-        </w:rPr>
-        <w:t>public event PropertyChangedEventHandler PropertyChanged;</w:t>
-      </w:r>
-    </w:p>
-    <w:p>
-      <w:pPr>
-        <w:pStyle w:val="ppCode"/>
-        <w:rPr>
-          <w:lang w:val="ru-RU"/>
-        </w:rPr>
-      </w:pPr>
-    </w:p>
-    <w:p>
-      <w:pPr>
-        <w:pStyle w:val="ppCode"/>
-      </w:pPr>
-      <w:r>
-        <w:t xml:space="preserve">    </w:t>
-      </w:r>
-      <w:r>
-        <w:t>public string Dimensions { get; set; } = "Initial Value";</w:t>
-      </w:r>
-    </w:p>
-    <w:p>
-      <w:pPr>
-        <w:pStyle w:val="ppCode"/>
-        <w:rPr>
-          <w:lang w:val="ru-RU"/>
-        </w:rPr>
-      </w:pPr>
-      <w:r>
-        <w:lastRenderedPageBreak/>
-        <w:t xml:space="preserve">    </w:t>
-      </w:r>
-      <w:r>
-        <w:rPr>
-          <w:lang w:val="ru-RU"/>
-        </w:rPr>
-        <w:t>private double _currentWidth;</w:t>
-      </w:r>
-    </w:p>
-    <w:p>
-      <w:pPr>
-        <w:pStyle w:val="ppCode"/>
-        <w:rPr>
-          <w:lang w:val="ru-RU"/>
-        </w:rPr>
-      </w:pPr>
-      <w:r>
-        <w:rPr>
-          <w:lang w:val="ru-RU"/>
-        </w:rPr>
-        <w:t xml:space="preserve">    private double _currentHeight;</w:t>
-      </w:r>
-    </w:p>
-    <w:p>
-      <w:pPr>
-        <w:pStyle w:val="ppCode"/>
-        <w:rPr>
-          <w:lang w:val="ru-RU"/>
-        </w:rPr>
-      </w:pPr>
-      <w:r>
-        <w:rPr>
-          <w:lang w:val="ru-RU"/>
-        </w:rPr>
-        <w:t xml:space="preserve">    </w:t>
-      </w:r>
-    </w:p>
-    <w:p>
-      <w:pPr>
-        <w:pStyle w:val="ppCode"/>
-        <w:rPr>
-          <w:lang w:val="ru-RU"/>
-        </w:rPr>
-      </w:pPr>
-      <w:r>
-        <w:rPr>
-          <w:lang w:val="ru-RU"/>
-        </w:rPr>
-        <w:t xml:space="preserve"> </w:t>
-      </w:r>
-    </w:p>
-    <w:p>
-      <w:pPr>
-        <w:pStyle w:val="ppCode"/>
-        <w:rPr>
-          <w:lang w:val="ru-RU"/>
-        </w:rPr>
-      </w:pPr>
-      <w:r>
-        <w:rPr>
-          <w:lang w:val="ru-RU"/>
-        </w:rPr>
-        <w:t xml:space="preserve">    public MainPage()</w:t>
-      </w:r>
-    </w:p>
-    <w:p>
-      <w:pPr>
-        <w:pStyle w:val="ppCode"/>
-        <w:rPr>
-          <w:lang w:val="ru-RU"/>
-        </w:rPr>
-      </w:pPr>
-      <w:r>
-        <w:rPr>
-          <w:lang w:val="ru-RU"/>
-        </w:rPr>
-        <w:t xml:space="preserve">    {</w:t>
-      </w:r>
-    </w:p>
-    <w:p>
-      <w:pPr>
-        <w:pStyle w:val="ppCode"/>
-        <w:rPr>
-          <w:lang w:val="ru-RU"/>
-        </w:rPr>
-      </w:pPr>
-      <w:r>
-        <w:rPr>
-          <w:lang w:val="ru-RU"/>
-        </w:rPr>
-        <w:t xml:space="preserve">        this.InitializeComponent();</w:t>
-      </w:r>
-    </w:p>
-    <w:p>
-      <w:pPr>
-        <w:pStyle w:val="ppCode"/>
-        <w:rPr>
-          <w:lang w:val="ru-RU"/>
-        </w:rPr>
-      </w:pPr>
-      <w:r>
-        <w:rPr>
-          <w:lang w:val="ru-RU"/>
-        </w:rPr>
-        <w:t xml:space="preserve">        this.SizeChanged += MainPage_SizeChanged;</w:t>
-      </w:r>
-    </w:p>
-    <w:p>
-      <w:pPr>
-        <w:pStyle w:val="ppCode"/>
-        <w:rPr>
-          <w:lang w:val="ru-RU"/>
-        </w:rPr>
-      </w:pPr>
-      <w:r>
-        <w:rPr>
-          <w:lang w:val="ru-RU"/>
-        </w:rPr>
-        <w:t xml:space="preserve">    }</w:t>
-      </w:r>
-    </w:p>
-    <w:p>
-      <w:pPr>
-        <w:pStyle w:val="ppCode"/>
-        <w:rPr>
-          <w:lang w:val="ru-RU"/>
-        </w:rPr>
-      </w:pPr>
-    </w:p>
-    <w:p>
-      <w:pPr>
-        <w:pStyle w:val="ppCode"/>
-      </w:pPr>
-      <w:r>
-        <w:t xml:space="preserve">    private void MainPage_SizeChanged(object sender, SizeChangedEventArgs e)</w:t>
-      </w:r>
-    </w:p>
-    <w:p>
-      <w:pPr>
-        <w:pStyle w:val="ppCode"/>
-        <w:rPr>
-          <w:lang w:val="ru-RU"/>
-        </w:rPr>
-      </w:pPr>
-      <w:r>
-        <w:t xml:space="preserve">    </w:t>
-      </w:r>
-      <w:r>
-        <w:rPr>
-          <w:lang w:val="ru-RU"/>
-        </w:rPr>
-        <w:t>{</w:t>
-      </w:r>
-    </w:p>
-    <w:p>
-      <w:pPr>
-        <w:pStyle w:val="ppCode"/>
-      </w:pPr>
-      <w:r>
-        <w:t xml:space="preserve">        _currentWidth = Window.Current.Bounds.Width;</w:t>
-      </w:r>
-    </w:p>
-    <w:p>
-      <w:pPr>
-        <w:pStyle w:val="ppCode"/>
-      </w:pPr>
-      <w:r>
-        <w:t xml:space="preserve">        _currentHeight = Window.Current.Bounds.Height;</w:t>
-      </w:r>
-    </w:p>
-    <w:p>
-      <w:pPr>
-        <w:pStyle w:val="ppCode"/>
-      </w:pPr>
-      <w:r>
-        <w:t xml:space="preserve">        Dimensions = string.Format("Current Window Size: {0} x {1}", (int)_currentWidth, (int)_currentHeight);</w:t>
-      </w:r>
-    </w:p>
-    <w:p>
-      <w:pPr>
-        <w:pStyle w:val="ppCode"/>
-      </w:pPr>
-    </w:p>
-    <w:p>
-      <w:pPr>
-        <w:pStyle w:val="ppCode"/>
-        <w:rPr>
-          <w:color w:val="FF0000"/>
-          <w:lang w:val="ru-RU"/>
-        </w:rPr>
-      </w:pPr>
-      <w:r>
-        <w:rPr>
-          <w:color w:val="FF0000"/>
-        </w:rPr>
-        <w:t xml:space="preserve">        </w:t>
-      </w:r>
-      <w:r>
-        <w:rPr>
-          <w:color w:val="FF0000"/>
-          <w:lang w:val="ru-RU"/>
-        </w:rPr>
-        <w:t>if (PropertyChanged != null)</w:t>
-      </w:r>
-    </w:p>
-    <w:p>
-      <w:pPr>
-        <w:pStyle w:val="ppCode"/>
-        <w:rPr>
-          <w:color w:val="FF0000"/>
-          <w:lang w:val="ru-RU"/>
-        </w:rPr>
-      </w:pPr>
-      <w:r>
-        <w:rPr>
-          <w:color w:val="FF0000"/>
-          <w:lang w:val="ru-RU"/>
-        </w:rPr>
-        <w:t xml:space="preserve">        {</w:t>
-      </w:r>
-    </w:p>
-    <w:p>
-      <w:pPr>
-        <w:pStyle w:val="ppCode"/>
-        <w:rPr>
-          <w:color w:val="FF0000"/>
-          <w:lang w:val="ru-RU"/>
-        </w:rPr>
-      </w:pPr>
-      <w:r>
-        <w:rPr>
-          <w:color w:val="FF0000"/>
-          <w:lang w:val="ru-RU"/>
-        </w:rPr>
-        <w:t xml:space="preserve">            PropertyChanged(this, </w:t>
-      </w:r>
-    </w:p>
-    <w:p>
-      <w:pPr>
-        <w:pStyle w:val="ppCode"/>
-        <w:rPr>
-          <w:color w:val="FF0000"/>
-          <w:lang w:val="ru-RU"/>
-        </w:rPr>
-      </w:pPr>
-      <w:r>
-        <w:rPr>
-          <w:color w:val="FF0000"/>
-          <w:lang w:val="ru-RU"/>
-        </w:rPr>
-        <w:t xml:space="preserve">                            new PropertyChangedEventArgs(nameof(Dimensions)));</w:t>
-      </w:r>
-    </w:p>
-    <w:p>
-      <w:pPr>
-        <w:pStyle w:val="ppCode"/>
-        <w:rPr>
-          <w:color w:val="FF0000"/>
-          <w:lang w:val="ru-RU"/>
-        </w:rPr>
-      </w:pPr>
-      <w:r>
-        <w:rPr>
-          <w:color w:val="FF0000"/>
-          <w:lang w:val="ru-RU"/>
-        </w:rPr>
-        <w:t xml:space="preserve">        }</w:t>
-      </w:r>
-    </w:p>
-    <w:p>
-      <w:pPr>
-        <w:pStyle w:val="ppCode"/>
-        <w:rPr>
-          <w:lang w:val="ru-RU"/>
-        </w:rPr>
-      </w:pPr>
-      <w:r>
-        <w:rPr>
-          <w:lang w:val="ru-RU"/>
-        </w:rPr>
-        <w:t xml:space="preserve">    }</w:t>
-      </w:r>
-    </w:p>
-    <w:p>
-      <w:pPr>
-        <w:pStyle w:val="Step"/>
-        <w:rPr>
-          <w:lang w:val="ru-RU"/>
-        </w:rPr>
-      </w:pPr>
-      <w:r>
-        <w:rPr>
-          <w:lang w:val="ru-RU"/>
-        </w:rPr>
-        <w:t xml:space="preserve">Добавьте пространство имен </w:t>
-      </w:r>
-      <w:r>
-        <w:rPr>
-          <w:b/>
-          <w:lang w:val="ru-RU"/>
-        </w:rPr>
-        <w:t>System.ComponentModel</w:t>
-      </w:r>
-      <w:r>
-        <w:rPr>
-          <w:b/>
-          <w:lang w:val="ru-RU"/>
-        </w:rPr>
-        <w:t xml:space="preserve"> </w:t>
-      </w:r>
-      <w:r>
-        <w:rPr>
-          <w:lang w:val="ru-RU"/>
-        </w:rPr>
-        <w:t>в код MainPage для завершения реализации использования интерфейса INotifyPropertyChanged.</w:t>
-      </w:r>
-    </w:p>
-    <w:p>
-      <w:pPr>
-        <w:pStyle w:val="ppCodeLanguage"/>
-        <w:rPr>
-          <w:lang w:val="ru-RU"/>
-        </w:rPr>
-      </w:pPr>
-      <w:r>
-        <w:rPr>
-          <w:lang w:val="ru-RU"/>
-        </w:rPr>
-        <w:t>C#</w:t>
-      </w:r>
-    </w:p>
-    <w:p>
-      <w:pPr>
-        <w:pStyle w:val="ppCode"/>
-        <w:rPr>
-          <w:lang w:val="ru-RU"/>
-        </w:rPr>
-      </w:pPr>
-      <w:r>
-        <w:rPr>
-          <w:lang w:val="ru-RU"/>
-        </w:rPr>
-        <w:t>using System.ComponentModel;</w:t>
-      </w:r>
-    </w:p>
-    <w:p>
-      <w:pPr>
-        <w:pStyle w:val="Step"/>
-        <w:rPr>
-          <w:lang w:val="ru-RU"/>
-        </w:rPr>
-      </w:pPr>
-      <w:r>
-        <w:rPr>
-          <w:lang w:val="ru-RU"/>
-        </w:rPr>
-        <w:t xml:space="preserve">Скомпилируйте и запустите своё приложение. Текстовый блок </w:t>
-      </w:r>
-      <w:r>
-        <w:rPr>
-          <w:b/>
-          <w:lang w:val="ru-RU"/>
-        </w:rPr>
-        <w:t>Dimensions (Размеры)</w:t>
-      </w:r>
-      <w:r>
-        <w:rPr>
-          <w:lang w:val="ru-RU"/>
-        </w:rPr>
-        <w:t xml:space="preserve"> отобразит исходный размер окна и обновится при изменении размера окна.</w:t>
       </w:r>
     </w:p>
     <w:p>
@@ -6510,14 +5569,977 @@
           <w:lang w:val="ru-RU"/>
         </w:rPr>
       </w:pPr>
+    </w:p>
+    <w:p>
+      <w:pPr>
+        <w:pStyle w:val="ppCodeLanguage"/>
+        <w:rPr>
+          <w:lang w:val="ru-RU"/>
+        </w:rPr>
+      </w:pPr>
+      <w:r>
+        <w:rPr>
+          <w:lang w:val="ru-RU"/>
+        </w:rPr>
+        <w:t>XAML</w:t>
+      </w:r>
+    </w:p>
+    <w:p>
+      <w:pPr>
+        <w:pStyle w:val="ppCode"/>
+        <w:rPr>
+          <w:lang w:val="ru-RU"/>
+        </w:rPr>
+      </w:pPr>
+      <w:r>
+        <w:rPr>
+          <w:lang w:val="ru-RU"/>
+        </w:rPr>
+        <w:t>&lt;StackPanel&gt;</w:t>
+      </w:r>
+    </w:p>
+    <w:p>
+      <w:pPr>
+        <w:pStyle w:val="ppCode"/>
+        <w:rPr>
+          <w:lang w:val="ru-RU"/>
+        </w:rPr>
+      </w:pPr>
+      <w:r>
+        <w:lastRenderedPageBreak/>
+        <w:t xml:space="preserve">    &lt;TextBlock Text="Hello UWP World!" </w:t>
+      </w:r>
+      <w:r>
+        <w:rPr>
+          <w:lang w:val="ru-RU"/>
+        </w:rPr>
+        <w:t>FontSize="24" FontWeight="Light" Margin="12" /&gt;</w:t>
+      </w:r>
+    </w:p>
+    <w:p>
+      <w:pPr>
+        <w:pStyle w:val="ppCode"/>
+      </w:pPr>
+      <w:r>
+        <w:t xml:space="preserve">    </w:t>
+      </w:r>
+      <w:r>
+        <w:t>&lt;TextBlock Text="{x:Bind DeviceFamily}" Margin="12,12,0,0" /&gt;</w:t>
+      </w:r>
+    </w:p>
+    <w:p>
+      <w:pPr>
+        <w:pStyle w:val="ppCode"/>
+        <w:rPr>
+          <w:color w:val="FF0000"/>
+        </w:rPr>
+      </w:pPr>
+      <w:r>
+        <w:rPr>
+          <w:color w:val="FF0000"/>
+        </w:rPr>
+        <w:t xml:space="preserve">    </w:t>
+      </w:r>
+      <w:r>
+        <w:rPr>
+          <w:color w:val="FF0000"/>
+        </w:rPr>
+        <w:t>&lt;TextBlock Text="{x:Bind Dimensions, Mode=TwoWay}" Margin="12,0,0,0" /&gt;</w:t>
+      </w:r>
+    </w:p>
+    <w:p>
+      <w:pPr>
+        <w:pStyle w:val="ppCode"/>
+        <w:rPr>
+          <w:lang w:val="ru-RU"/>
+        </w:rPr>
+      </w:pPr>
+      <w:r>
+        <w:rPr>
+          <w:lang w:val="ru-RU"/>
+        </w:rPr>
+        <w:t>&lt;/StackPanel&gt;</w:t>
+      </w:r>
+    </w:p>
+    <w:p>
+      <w:pPr>
+        <w:pStyle w:val="Step"/>
+        <w:numPr>
+          <w:ilvl w:val="0"/>
+          <w:numId w:val="33"/>
+        </w:numPr>
+        <w:rPr>
+          <w:lang w:val="ru-RU"/>
+        </w:rPr>
+      </w:pPr>
+      <w:r>
+        <w:rPr>
+          <w:lang w:val="ru-RU"/>
+        </w:rPr>
+        <w:t xml:space="preserve">Откройте </w:t>
+      </w:r>
+      <w:r>
+        <w:rPr>
+          <w:b/>
+          <w:lang w:val="ru-RU"/>
+        </w:rPr>
+        <w:t>MainPage.xaml.cs</w:t>
+      </w:r>
+      <w:r>
+        <w:rPr>
+          <w:lang w:val="ru-RU"/>
+        </w:rPr>
+        <w:t xml:space="preserve"> и создайте свойства для размеров, текущей ширины и текущей высоты.</w:t>
+      </w:r>
+    </w:p>
+    <w:p>
+      <w:pPr>
+        <w:pStyle w:val="ppCodeLanguage"/>
+        <w:rPr>
+          <w:lang w:val="ru-RU"/>
+        </w:rPr>
+      </w:pPr>
+      <w:r>
+        <w:rPr>
+          <w:lang w:val="ru-RU"/>
+        </w:rPr>
+        <w:t>C#</w:t>
+      </w:r>
+    </w:p>
+    <w:p>
+      <w:pPr>
+        <w:pStyle w:val="ppCode"/>
+      </w:pPr>
+      <w:r>
+        <w:t xml:space="preserve">public string DeviceFamily = "Device Family " +   </w:t>
+      </w:r>
+      <w:r>
+        <w:br/>
+        <w:t xml:space="preserve">                             AnalyticsInfo.VersionInfo.DeviceFamily;</w:t>
+      </w:r>
+    </w:p>
+    <w:p>
+      <w:pPr>
+        <w:pStyle w:val="ppCode"/>
+      </w:pPr>
+    </w:p>
+    <w:p>
+      <w:pPr>
+        <w:pStyle w:val="ppCode"/>
+      </w:pPr>
+      <w:r>
+        <w:rPr>
+          <w:color w:val="FF0000"/>
+        </w:rPr>
+        <w:t>public string Dimensions { get; set; } = "Initial Value";</w:t>
+      </w:r>
+    </w:p>
+    <w:p>
+      <w:pPr>
+        <w:pStyle w:val="ppCode"/>
+        <w:rPr>
+          <w:color w:val="FF0000"/>
+          <w:lang w:val="ru-RU"/>
+        </w:rPr>
+      </w:pPr>
+      <w:r>
+        <w:rPr>
+          <w:color w:val="FF0000"/>
+          <w:lang w:val="ru-RU"/>
+        </w:rPr>
+        <w:t>private double _currentWidth;</w:t>
+      </w:r>
+    </w:p>
+    <w:p>
+      <w:pPr>
+        <w:pStyle w:val="ppCode"/>
+        <w:rPr>
+          <w:color w:val="FF0000"/>
+          <w:lang w:val="ru-RU"/>
+        </w:rPr>
+      </w:pPr>
+      <w:r>
+        <w:rPr>
+          <w:color w:val="FF0000"/>
+          <w:lang w:val="ru-RU"/>
+        </w:rPr>
+        <w:t>private double _currentHeight;</w:t>
+      </w:r>
+    </w:p>
+    <w:p>
+      <w:pPr>
+        <w:pStyle w:val="Step"/>
+        <w:rPr>
+          <w:lang w:val="ru-RU"/>
+        </w:rPr>
+      </w:pPr>
+      <w:r>
+        <w:rPr>
+          <w:lang w:val="ru-RU"/>
+        </w:rPr>
+        <w:t xml:space="preserve">Добавьте обработчик события </w:t>
+      </w:r>
+      <w:r>
+        <w:rPr>
+          <w:b/>
+          <w:lang w:val="ru-RU"/>
+        </w:rPr>
+        <w:t xml:space="preserve"> MainPage_SizeChanged</w:t>
+      </w:r>
+      <w:r>
+        <w:rPr>
+          <w:lang w:val="ru-RU"/>
+        </w:rPr>
+        <w:t xml:space="preserve"> в код ниже. Когда событие </w:t>
+      </w:r>
+      <w:r>
+        <w:rPr>
+          <w:b/>
+          <w:lang w:val="ru-RU"/>
+        </w:rPr>
+        <w:t>SizeChanged</w:t>
+      </w:r>
+      <w:r>
+        <w:rPr>
+          <w:lang w:val="ru-RU"/>
+        </w:rPr>
+        <w:t xml:space="preserve"> запустится, этот обработчик определит новую ширину и высоту окна и округлит их до целочисленных значений для отображения.</w:t>
+      </w:r>
+    </w:p>
+    <w:p>
+      <w:pPr>
+        <w:pStyle w:val="ppCodeLanguage"/>
+        <w:rPr>
+          <w:lang w:val="ru-RU"/>
+        </w:rPr>
+      </w:pPr>
+      <w:r>
+        <w:rPr>
+          <w:lang w:val="ru-RU"/>
+        </w:rPr>
+        <w:t>C#</w:t>
+      </w:r>
+    </w:p>
+    <w:p>
+      <w:pPr>
+        <w:pStyle w:val="ppCode"/>
+        <w:rPr>
+          <w:lang w:val="ru-RU"/>
+        </w:rPr>
+      </w:pPr>
+      <w:r>
+        <w:rPr>
+          <w:lang w:val="ru-RU"/>
+        </w:rPr>
+        <w:t>public MainPage()</w:t>
+      </w:r>
+    </w:p>
+    <w:p>
+      <w:pPr>
+        <w:pStyle w:val="ppCode"/>
+        <w:rPr>
+          <w:lang w:val="ru-RU"/>
+        </w:rPr>
+      </w:pPr>
+      <w:r>
+        <w:rPr>
+          <w:lang w:val="ru-RU"/>
+        </w:rPr>
+        <w:t>{</w:t>
+      </w:r>
+    </w:p>
+    <w:p>
+      <w:pPr>
+        <w:pStyle w:val="ppCode"/>
+        <w:rPr>
+          <w:lang w:val="ru-RU"/>
+        </w:rPr>
+      </w:pPr>
+      <w:r>
+        <w:rPr>
+          <w:lang w:val="ru-RU"/>
+        </w:rPr>
+        <w:t xml:space="preserve">    this.InitializeComponent();</w:t>
+      </w:r>
+    </w:p>
+    <w:p>
+      <w:pPr>
+        <w:pStyle w:val="ppCode"/>
+        <w:rPr>
+          <w:lang w:val="ru-RU"/>
+        </w:rPr>
+      </w:pPr>
+      <w:r>
+        <w:rPr>
+          <w:color w:val="FF0000"/>
+          <w:lang w:val="ru-RU"/>
+        </w:rPr>
+        <w:t xml:space="preserve">    this.SizeChanged += MainPage_SizeChanged;</w:t>
+      </w:r>
+    </w:p>
+    <w:p>
+      <w:pPr>
+        <w:pStyle w:val="ppCode"/>
+        <w:rPr>
+          <w:lang w:val="ru-RU"/>
+        </w:rPr>
+      </w:pPr>
+      <w:r>
+        <w:rPr>
+          <w:lang w:val="ru-RU"/>
+        </w:rPr>
+        <w:t>}</w:t>
+      </w:r>
+    </w:p>
+    <w:p>
+      <w:pPr>
+        <w:pStyle w:val="ppCode"/>
+        <w:rPr>
+          <w:lang w:val="ru-RU"/>
+        </w:rPr>
+      </w:pPr>
+    </w:p>
+    <w:p>
+      <w:pPr>
+        <w:pStyle w:val="ppCode"/>
+        <w:rPr>
+          <w:color w:val="FF0000"/>
+        </w:rPr>
+      </w:pPr>
+      <w:r>
+        <w:rPr>
+          <w:color w:val="FF0000"/>
+        </w:rPr>
+        <w:t>private void MainPage_SizeChanged(object sender, SizeChangedEventArgs e)</w:t>
+      </w:r>
+    </w:p>
+    <w:p>
+      <w:pPr>
+        <w:pStyle w:val="ppCode"/>
+        <w:rPr>
+          <w:color w:val="FF0000"/>
+          <w:lang w:val="ru-RU"/>
+        </w:rPr>
+      </w:pPr>
+      <w:r>
+        <w:rPr>
+          <w:color w:val="FF0000"/>
+          <w:lang w:val="ru-RU"/>
+        </w:rPr>
+        <w:t>{</w:t>
+      </w:r>
+    </w:p>
+    <w:p>
+      <w:pPr>
+        <w:pStyle w:val="ppCode"/>
+        <w:rPr>
+          <w:color w:val="FF0000"/>
+        </w:rPr>
+      </w:pPr>
+      <w:r>
+        <w:rPr>
+          <w:color w:val="FF0000"/>
+        </w:rPr>
+        <w:t xml:space="preserve">    _currentWidth = Window.Current.Bounds.Width;</w:t>
+      </w:r>
+    </w:p>
+    <w:p>
+      <w:pPr>
+        <w:pStyle w:val="ppCode"/>
+        <w:rPr>
+          <w:color w:val="FF0000"/>
+        </w:rPr>
+      </w:pPr>
+      <w:r>
+        <w:rPr>
+          <w:color w:val="FF0000"/>
+        </w:rPr>
+        <w:t xml:space="preserve">    _currentHeight = Window.Current.Bounds.Height;</w:t>
+      </w:r>
+    </w:p>
+    <w:p>
+      <w:pPr>
+        <w:pStyle w:val="ppCode"/>
+        <w:rPr>
+          <w:color w:val="FF0000"/>
+        </w:rPr>
+      </w:pPr>
+      <w:r>
+        <w:rPr>
+          <w:color w:val="FF0000"/>
+        </w:rPr>
+        <w:t xml:space="preserve">    Dimensions = string.Format("Current Window Size: {0} x {1}", (int)_currentWidth, (int)_currentHeight);</w:t>
+      </w:r>
+    </w:p>
+    <w:p>
+      <w:pPr>
+        <w:pStyle w:val="ppCode"/>
+        <w:rPr>
+          <w:color w:val="FF0000"/>
+          <w:lang w:val="ru-RU"/>
+        </w:rPr>
+      </w:pPr>
+      <w:r>
+        <w:rPr>
+          <w:color w:val="FF0000"/>
+          <w:lang w:val="ru-RU"/>
+        </w:rPr>
+        <w:t>}</w:t>
+      </w:r>
+    </w:p>
+    <w:p>
+      <w:pPr>
+        <w:pStyle w:val="Step"/>
+        <w:rPr>
+          <w:lang w:val="ru-RU"/>
+        </w:rPr>
+      </w:pPr>
+      <w:r>
+        <w:rPr>
+          <w:lang w:val="ru-RU"/>
+        </w:rPr>
+        <w:t xml:space="preserve">Чтобы ваше скомпилированная привязка работала со свойством </w:t>
+      </w:r>
+      <w:r>
+        <w:rPr>
+          <w:b/>
+          <w:lang w:val="ru-RU"/>
+        </w:rPr>
+        <w:t>Dimensions (Размеры)</w:t>
+      </w:r>
+      <w:r>
+        <w:rPr>
+          <w:lang w:val="ru-RU"/>
+        </w:rPr>
+        <w:t xml:space="preserve">, вы должны вызвать событие </w:t>
+      </w:r>
+      <w:r>
+        <w:rPr>
+          <w:b/>
+          <w:lang w:val="ru-RU"/>
+        </w:rPr>
+        <w:t>PropertyChanged</w:t>
+      </w:r>
+      <w:r>
+        <w:rPr>
+          <w:lang w:val="ru-RU"/>
+        </w:rPr>
+        <w:t xml:space="preserve">. Используйте интерфейс </w:t>
+      </w:r>
+      <w:r>
+        <w:rPr>
+          <w:b/>
+          <w:lang w:val="ru-RU"/>
+        </w:rPr>
+        <w:t>INotifyPropertyChanged</w:t>
+      </w:r>
+      <w:r>
+        <w:rPr>
+          <w:lang w:val="ru-RU"/>
+        </w:rPr>
+        <w:t>.</w:t>
+      </w:r>
+    </w:p>
+    <w:p>
+      <w:pPr>
+        <w:pStyle w:val="ppCodeLanguage"/>
+        <w:rPr>
+          <w:lang w:val="ru-RU"/>
+        </w:rPr>
+      </w:pPr>
+      <w:r>
+        <w:rPr>
+          <w:lang w:val="ru-RU"/>
+        </w:rPr>
+        <w:t>C#</w:t>
+      </w:r>
+    </w:p>
+    <w:p>
+      <w:pPr>
+        <w:pStyle w:val="ppCode"/>
+      </w:pPr>
+      <w:r>
+        <w:t>public sealed partial class MainPage : Page</w:t>
+      </w:r>
+      <w:r>
+        <w:rPr>
+          <w:color w:val="FF0000"/>
+        </w:rPr>
+        <w:t>, INotifyPropertyChanged</w:t>
+      </w:r>
+    </w:p>
+    <w:p>
+      <w:pPr>
+        <w:pStyle w:val="ppCode"/>
+        <w:rPr>
+          <w:lang w:val="ru-RU"/>
+        </w:rPr>
+      </w:pPr>
+      <w:r>
+        <w:rPr>
+          <w:lang w:val="ru-RU"/>
+        </w:rPr>
+        <w:t>{</w:t>
+      </w:r>
+    </w:p>
+    <w:p>
+      <w:pPr>
+        <w:pStyle w:val="ppCode"/>
+      </w:pPr>
+      <w:r>
+        <w:t xml:space="preserve">    public string DeviceFamily = "Device Family " +   </w:t>
+      </w:r>
+      <w:r>
+        <w:br/>
+        <w:t xml:space="preserve">                             AnalyticsInfo.VersionInfo.DeviceFamily;</w:t>
+      </w:r>
+    </w:p>
+    <w:p>
+      <w:pPr>
+        <w:pStyle w:val="ppCode"/>
+      </w:pPr>
+    </w:p>
+    <w:p>
+      <w:pPr>
+        <w:pStyle w:val="ppCode"/>
+        <w:rPr>
+          <w:lang w:val="ru-RU"/>
+        </w:rPr>
+      </w:pPr>
+      <w:r>
+        <w:rPr>
+          <w:color w:val="FF0000"/>
+        </w:rPr>
+        <w:t xml:space="preserve">    </w:t>
+      </w:r>
+      <w:r>
+        <w:rPr>
+          <w:color w:val="FF0000"/>
+          <w:lang w:val="ru-RU"/>
+        </w:rPr>
+        <w:t>public event PropertyChangedEventHandler PropertyChanged;</w:t>
+      </w:r>
+    </w:p>
+    <w:p>
+      <w:pPr>
+        <w:pStyle w:val="ppCode"/>
+        <w:rPr>
+          <w:lang w:val="ru-RU"/>
+        </w:rPr>
+      </w:pPr>
+    </w:p>
+    <w:p>
+      <w:pPr>
+        <w:pStyle w:val="ppCode"/>
+      </w:pPr>
+      <w:r>
+        <w:t xml:space="preserve">    </w:t>
+      </w:r>
+      <w:r>
+        <w:t>public string Dimensions { get; set; } = "Initial Value";</w:t>
+      </w:r>
+    </w:p>
+    <w:p>
+      <w:pPr>
+        <w:pStyle w:val="ppCode"/>
+        <w:rPr>
+          <w:lang w:val="ru-RU"/>
+        </w:rPr>
+      </w:pPr>
+      <w:r>
+        <w:t xml:space="preserve">    </w:t>
+      </w:r>
+      <w:r>
+        <w:rPr>
+          <w:lang w:val="ru-RU"/>
+        </w:rPr>
+        <w:t>private double _currentWidth;</w:t>
+      </w:r>
+    </w:p>
+    <w:p>
+      <w:pPr>
+        <w:pStyle w:val="ppCode"/>
+        <w:rPr>
+          <w:lang w:val="ru-RU"/>
+        </w:rPr>
+      </w:pPr>
+      <w:r>
+        <w:rPr>
+          <w:lang w:val="ru-RU"/>
+        </w:rPr>
+        <w:t xml:space="preserve">    private double _currentHeight;</w:t>
+      </w:r>
+    </w:p>
+    <w:p>
+      <w:pPr>
+        <w:pStyle w:val="ppCode"/>
+        <w:rPr>
+          <w:lang w:val="ru-RU"/>
+        </w:rPr>
+      </w:pPr>
+      <w:r>
+        <w:rPr>
+          <w:lang w:val="ru-RU"/>
+        </w:rPr>
+        <w:lastRenderedPageBreak/>
+        <w:t xml:space="preserve">    </w:t>
+      </w:r>
+    </w:p>
+    <w:p>
+      <w:pPr>
+        <w:pStyle w:val="ppCode"/>
+        <w:rPr>
+          <w:lang w:val="ru-RU"/>
+        </w:rPr>
+      </w:pPr>
+      <w:r>
+        <w:rPr>
+          <w:lang w:val="ru-RU"/>
+        </w:rPr>
+        <w:t xml:space="preserve"> </w:t>
+      </w:r>
+    </w:p>
+    <w:p>
+      <w:pPr>
+        <w:pStyle w:val="ppCode"/>
+        <w:rPr>
+          <w:lang w:val="ru-RU"/>
+        </w:rPr>
+      </w:pPr>
+      <w:r>
+        <w:rPr>
+          <w:lang w:val="ru-RU"/>
+        </w:rPr>
+        <w:t xml:space="preserve">    public MainPage()</w:t>
+      </w:r>
+    </w:p>
+    <w:p>
+      <w:pPr>
+        <w:pStyle w:val="ppCode"/>
+        <w:rPr>
+          <w:lang w:val="ru-RU"/>
+        </w:rPr>
+      </w:pPr>
+      <w:r>
+        <w:rPr>
+          <w:lang w:val="ru-RU"/>
+        </w:rPr>
+        <w:t xml:space="preserve">    {</w:t>
+      </w:r>
+    </w:p>
+    <w:p>
+      <w:pPr>
+        <w:pStyle w:val="ppCode"/>
+        <w:rPr>
+          <w:lang w:val="ru-RU"/>
+        </w:rPr>
+      </w:pPr>
+      <w:r>
+        <w:rPr>
+          <w:lang w:val="ru-RU"/>
+        </w:rPr>
+        <w:t xml:space="preserve">        this.InitializeComponent();</w:t>
+      </w:r>
+    </w:p>
+    <w:p>
+      <w:pPr>
+        <w:pStyle w:val="ppCode"/>
+        <w:rPr>
+          <w:lang w:val="ru-RU"/>
+        </w:rPr>
+      </w:pPr>
+      <w:r>
+        <w:rPr>
+          <w:lang w:val="ru-RU"/>
+        </w:rPr>
+        <w:t xml:space="preserve">        this.SizeChanged += MainPage_SizeChanged;</w:t>
+      </w:r>
+    </w:p>
+    <w:p>
+      <w:pPr>
+        <w:pStyle w:val="ppCode"/>
+        <w:rPr>
+          <w:lang w:val="ru-RU"/>
+        </w:rPr>
+      </w:pPr>
+      <w:r>
+        <w:rPr>
+          <w:lang w:val="ru-RU"/>
+        </w:rPr>
+        <w:t xml:space="preserve">    }</w:t>
+      </w:r>
+    </w:p>
+    <w:p>
+      <w:pPr>
+        <w:pStyle w:val="ppCode"/>
+        <w:rPr>
+          <w:lang w:val="ru-RU"/>
+        </w:rPr>
+      </w:pPr>
+    </w:p>
+    <w:p>
+      <w:pPr>
+        <w:pStyle w:val="ppCode"/>
+      </w:pPr>
+      <w:r>
+        <w:t xml:space="preserve">    private void MainPage_SizeChanged(object sender, SizeChangedEventArgs e)</w:t>
+      </w:r>
+    </w:p>
+    <w:p>
+      <w:pPr>
+        <w:pStyle w:val="ppCode"/>
+        <w:rPr>
+          <w:lang w:val="ru-RU"/>
+        </w:rPr>
+      </w:pPr>
+      <w:r>
+        <w:t xml:space="preserve">    </w:t>
+      </w:r>
+      <w:r>
+        <w:rPr>
+          <w:lang w:val="ru-RU"/>
+        </w:rPr>
+        <w:t>{</w:t>
+      </w:r>
+    </w:p>
+    <w:p>
+      <w:pPr>
+        <w:pStyle w:val="ppCode"/>
+      </w:pPr>
+      <w:r>
+        <w:t xml:space="preserve">        _currentWidth = Window.Current.Bounds.Width;</w:t>
+      </w:r>
+    </w:p>
+    <w:p>
+      <w:pPr>
+        <w:pStyle w:val="ppCode"/>
+      </w:pPr>
+      <w:r>
+        <w:t xml:space="preserve">        _currentHeight = Window.Current.Bounds.Height;</w:t>
+      </w:r>
+    </w:p>
+    <w:p>
+      <w:pPr>
+        <w:pStyle w:val="ppCode"/>
+      </w:pPr>
+      <w:r>
+        <w:t xml:space="preserve">        Dimensions = string.Format("Current Window Size: {0} x {1}", (int)_currentWidth, (int)_currentHeight);</w:t>
+      </w:r>
+    </w:p>
+    <w:p>
+      <w:pPr>
+        <w:pStyle w:val="ppCode"/>
+      </w:pPr>
+    </w:p>
+    <w:p>
+      <w:pPr>
+        <w:pStyle w:val="ppCode"/>
+        <w:rPr>
+          <w:color w:val="FF0000"/>
+          <w:lang w:val="ru-RU"/>
+        </w:rPr>
+      </w:pPr>
+      <w:r>
+        <w:rPr>
+          <w:color w:val="FF0000"/>
+        </w:rPr>
+        <w:t xml:space="preserve">        </w:t>
+      </w:r>
+      <w:r>
+        <w:rPr>
+          <w:color w:val="FF0000"/>
+          <w:lang w:val="ru-RU"/>
+        </w:rPr>
+        <w:t>if (PropertyChanged != null)</w:t>
+      </w:r>
+    </w:p>
+    <w:p>
+      <w:pPr>
+        <w:pStyle w:val="ppCode"/>
+        <w:rPr>
+          <w:color w:val="FF0000"/>
+          <w:lang w:val="ru-RU"/>
+        </w:rPr>
+      </w:pPr>
+      <w:r>
+        <w:rPr>
+          <w:color w:val="FF0000"/>
+          <w:lang w:val="ru-RU"/>
+        </w:rPr>
+        <w:t xml:space="preserve">        {</w:t>
+      </w:r>
+    </w:p>
+    <w:p>
+      <w:pPr>
+        <w:pStyle w:val="ppCode"/>
+        <w:rPr>
+          <w:color w:val="FF0000"/>
+          <w:lang w:val="ru-RU"/>
+        </w:rPr>
+      </w:pPr>
+      <w:r>
+        <w:rPr>
+          <w:color w:val="FF0000"/>
+          <w:lang w:val="ru-RU"/>
+        </w:rPr>
+        <w:t xml:space="preserve">            PropertyChanged(this, </w:t>
+      </w:r>
+    </w:p>
+    <w:p>
+      <w:pPr>
+        <w:pStyle w:val="ppCode"/>
+        <w:rPr>
+          <w:color w:val="FF0000"/>
+          <w:lang w:val="ru-RU"/>
+        </w:rPr>
+      </w:pPr>
+      <w:r>
+        <w:rPr>
+          <w:color w:val="FF0000"/>
+          <w:lang w:val="ru-RU"/>
+        </w:rPr>
+        <w:t xml:space="preserve">                            new PropertyChangedEventArgs(nameof(Dimensions)));</w:t>
+      </w:r>
+    </w:p>
+    <w:p>
+      <w:pPr>
+        <w:pStyle w:val="ppCode"/>
+        <w:rPr>
+          <w:color w:val="FF0000"/>
+          <w:lang w:val="ru-RU"/>
+        </w:rPr>
+      </w:pPr>
+      <w:r>
+        <w:rPr>
+          <w:color w:val="FF0000"/>
+          <w:lang w:val="ru-RU"/>
+        </w:rPr>
+        <w:t xml:space="preserve">        }</w:t>
+      </w:r>
+    </w:p>
+    <w:p>
+      <w:pPr>
+        <w:pStyle w:val="ppCode"/>
+        <w:rPr>
+          <w:lang w:val="ru-RU"/>
+        </w:rPr>
+      </w:pPr>
+      <w:r>
+        <w:rPr>
+          <w:lang w:val="ru-RU"/>
+        </w:rPr>
+        <w:t xml:space="preserve">    }</w:t>
+      </w:r>
+    </w:p>
+    <w:p>
+      <w:pPr>
+        <w:pStyle w:val="Step"/>
+        <w:rPr>
+          <w:lang w:val="ru-RU"/>
+        </w:rPr>
+      </w:pPr>
+      <w:r>
+        <w:rPr>
+          <w:lang w:val="ru-RU"/>
+        </w:rPr>
+        <w:t xml:space="preserve">Добавьте пространство имен </w:t>
+      </w:r>
+      <w:r>
+        <w:rPr>
+          <w:b/>
+          <w:lang w:val="ru-RU"/>
+        </w:rPr>
+        <w:t>System.ComponentModel</w:t>
+      </w:r>
+      <w:r>
+        <w:rPr>
+          <w:b/>
+          <w:lang w:val="ru-RU"/>
+        </w:rPr>
+        <w:t xml:space="preserve"> </w:t>
+      </w:r>
+      <w:r>
+        <w:rPr>
+          <w:lang w:val="ru-RU"/>
+        </w:rPr>
+        <w:t>в код MainPage для завершения реализации использования интерфейса INotifyPropertyChanged.</w:t>
+      </w:r>
+    </w:p>
+    <w:p>
+      <w:pPr>
+        <w:pStyle w:val="ppCodeLanguage"/>
+        <w:rPr>
+          <w:lang w:val="ru-RU"/>
+        </w:rPr>
+      </w:pPr>
+      <w:r>
+        <w:rPr>
+          <w:lang w:val="ru-RU"/>
+        </w:rPr>
+        <w:t>C#</w:t>
+      </w:r>
+    </w:p>
+    <w:p>
+      <w:pPr>
+        <w:pStyle w:val="ppCode"/>
+        <w:rPr>
+          <w:lang w:val="ru-RU"/>
+        </w:rPr>
+      </w:pPr>
+      <w:r>
+        <w:rPr>
+          <w:lang w:val="ru-RU"/>
+        </w:rPr>
+        <w:t>using System.ComponentModel;</w:t>
+      </w:r>
+    </w:p>
+    <w:p>
+      <w:pPr>
+        <w:pStyle w:val="Step"/>
+        <w:rPr>
+          <w:lang w:val="ru-RU"/>
+        </w:rPr>
+      </w:pPr>
+      <w:r>
+        <w:rPr>
+          <w:lang w:val="ru-RU"/>
+        </w:rPr>
+        <w:t xml:space="preserve">Скомпилируйте и запустите своё приложение. Текстовый блок </w:t>
+      </w:r>
+      <w:r>
+        <w:rPr>
+          <w:b/>
+          <w:lang w:val="ru-RU"/>
+        </w:rPr>
+        <w:t>Dimensions (Размеры)</w:t>
+      </w:r>
+      <w:r>
+        <w:rPr>
+          <w:lang w:val="ru-RU"/>
+        </w:rPr>
+        <w:t xml:space="preserve"> отобразит исходный размер окна и обновится при изменении размера окна.</w:t>
+      </w:r>
+    </w:p>
+    <w:p>
+      <w:pPr>
+        <w:pStyle w:val="Step"/>
+        <w:numPr>
+          <w:ilvl w:val="0"/>
+          <w:numId w:val="0"/>
+        </w:numPr>
+        <w:ind w:left="720"/>
+        <w:rPr>
+          <w:lang w:val="ru-RU"/>
+        </w:rPr>
+      </w:pPr>
       <w:r>
         <w:rPr>
           <w:noProof/>
-        </w:rPr>
-        <w:lastRenderedPageBreak/>
+          <w:lang w:val="ru-RU" w:eastAsia="ru-RU"/>
+        </w:rPr>
         <w:drawing>
           <wp:inline distT="0" distB="0" distL="0" distR="0">
-            <wp:extent cx="5257951" cy="2880360"/>
+            <wp:extent cx="5257800" cy="1771650"/>
             <wp:effectExtent l="0" t="0" r="0" b="0"/>
             <wp:docPr id="8" name="Picture 8"/>
             <wp:cNvGraphicFramePr>
@@ -6530,7 +6552,7 @@
                     <pic:cNvPr id="1" name="01.PNG"/>
                     <pic:cNvPicPr/>
                   </pic:nvPicPr>
-                  <pic:blipFill>
+                  <pic:blipFill rotWithShape="1">
                     <a:blip r:embed="rId25" cstate="print">
                       <a:extLst>
                         <a:ext uri="{28A0092B-C50C-407E-A947-70E740481C1C}">
@@ -6538,18 +6560,25 @@
                         </a:ext>
                       </a:extLst>
                     </a:blip>
-                    <a:stretch>
-                      <a:fillRect/>
-                    </a:stretch>
+                    <a:srcRect b="38491"/>
+                    <a:stretch/>
                   </pic:blipFill>
-                  <pic:spPr>
+                  <pic:spPr bwMode="auto">
                     <a:xfrm>
                       <a:off x="0" y="0"/>
-                      <a:ext cx="5258835" cy="2880844"/>
+                      <a:ext cx="5258835" cy="1771999"/>
                     </a:xfrm>
                     <a:prstGeom prst="rect">
                       <a:avLst/>
                     </a:prstGeom>
+                    <a:ln>
+                      <a:noFill/>
+                    </a:ln>
+                    <a:extLst>
+                      <a:ext uri="{53640926-AAD7-44D8-BBD7-CCE9431645EC}">
+                        <a14:shadowObscured xmlns:a14="http://schemas.microsoft.com/office/drawing/2010/main"/>
+                      </a:ext>
+                    </a:extLst>
                   </pic:spPr>
                 </pic:pic>
               </a:graphicData>
@@ -6628,7 +6657,13 @@
         <w:rPr>
           <w:lang w:val="ru-RU"/>
         </w:rPr>
-        <w:t>Отключите отладку и вернитесь в Visual Studio.</w:t>
+        <w:t>Остановите</w:t>
+      </w:r>
+      <w:r>
+        <w:rPr>
+          <w:lang w:val="ru-RU"/>
+        </w:rPr>
+        <w:t xml:space="preserve"> отладку и вернитесь в Visual Studio.</w:t>
       </w:r>
     </w:p>
     <w:p>
@@ -6651,14 +6686,14 @@
           <w:lang w:val="ru-RU"/>
         </w:rPr>
       </w:pPr>
-      <w:bookmarkStart w:id="10" w:name="_Toc429507199"/>
+      <w:bookmarkStart w:id="9" w:name="_Toc429507199"/>
       <w:r>
         <w:rPr>
           <w:lang w:val="ru-RU"/>
         </w:rPr>
         <w:t>Задача 4 – Запуск эмулятора</w:t>
       </w:r>
-      <w:bookmarkEnd w:id="10"/>
+      <w:bookmarkEnd w:id="9"/>
       <w:r>
         <w:rPr>
           <w:lang w:val="ru-RU"/>
@@ -6676,6 +6711,7 @@
         <w:rPr>
           <w:lang w:val="ru-RU"/>
         </w:rPr>
+        <w:lastRenderedPageBreak/>
         <w:t>Приложение HelloUWP, которое вы создали в предыдущей задаче, уже настроено</w:t>
       </w:r>
       <w:r>
@@ -6854,8 +6890,8 @@
       <w:r>
         <w:rPr>
           <w:noProof/>
-        </w:rPr>
-        <w:lastRenderedPageBreak/>
+          <w:lang w:val="ru-RU" w:eastAsia="ru-RU"/>
+        </w:rPr>
         <w:drawing>
           <wp:inline distT="0" distB="0" distL="0" distR="0">
             <wp:extent cx="5258835" cy="801960"/>
@@ -6989,7 +7025,9 @@
       <w:r>
         <w:rPr>
           <w:noProof/>
-        </w:rPr>
+          <w:lang w:val="ru-RU" w:eastAsia="ru-RU"/>
+        </w:rPr>
+        <w:lastRenderedPageBreak/>
         <w:drawing>
           <wp:inline distT="0" distB="0" distL="0" distR="0">
             <wp:extent cx="4000500" cy="5444525"/>
@@ -7044,7 +7082,6 @@
         <w:rPr>
           <w:lang w:val="ru-RU"/>
         </w:rPr>
-        <w:lastRenderedPageBreak/>
         <w:t xml:space="preserve">Рисунок </w:t>
       </w:r>
       <w:r>
@@ -7106,7 +7143,13 @@
         <w:rPr>
           <w:lang w:val="ru-RU"/>
         </w:rPr>
-        <w:t>Отключите отладку и вернитесь в Visual Studio.</w:t>
+        <w:t>Остановите</w:t>
+      </w:r>
+      <w:r>
+        <w:rPr>
+          <w:lang w:val="ru-RU"/>
+        </w:rPr>
+        <w:t xml:space="preserve"> отладку и вернитесь в Visual Studio.</w:t>
       </w:r>
     </w:p>
     <w:p>
@@ -7136,14 +7179,14 @@
           <w:lang w:val="ru-RU"/>
         </w:rPr>
       </w:pPr>
-      <w:bookmarkStart w:id="11" w:name="_Toc429507200"/>
+      <w:bookmarkStart w:id="10" w:name="_Toc429507200"/>
       <w:r>
         <w:rPr>
           <w:lang w:val="ru-RU"/>
         </w:rPr>
         <w:t>Задача 5 – Запуск приложения на устройствах "интернета вещей" (дополнительно)</w:t>
       </w:r>
-      <w:bookmarkEnd w:id="11"/>
+      <w:bookmarkEnd w:id="10"/>
     </w:p>
     <w:p>
       <w:pPr>
@@ -7170,6 +7213,7 @@
           <w:b/>
           <w:lang w:val="ru-RU"/>
         </w:rPr>
+        <w:lastRenderedPageBreak/>
         <w:t xml:space="preserve">Примечание: </w:t>
       </w:r>
       <w:r>
@@ -7363,16 +7407,7 @@
             <w:rFonts w:cs="Arial"/>
             <w:lang w:val="ru-RU"/>
           </w:rPr>
-          <w:t>http://ms-iot.github.io/content/en-</w:t>
-        </w:r>
-        <w:r>
-          <w:rPr>
-            <w:rStyle w:val="af0"/>
-            <w:rFonts w:cs="Arial"/>
-            <w:lang w:val="ru-RU"/>
-          </w:rPr>
-          <w:lastRenderedPageBreak/>
-          <w:t>US/win10/samples/PowerShell.htm</w:t>
+          <w:t>http://ms-iot.github.io/content/en-US/win10/samples/PowerShell.htm</w:t>
         </w:r>
       </w:hyperlink>
       <w:r>
@@ -7482,11 +7517,12 @@
       <w:r>
         <w:rPr>
           <w:noProof/>
+          <w:lang w:val="ru-RU" w:eastAsia="ru-RU"/>
         </w:rPr>
         <w:drawing>
           <wp:inline distT="0" distB="0" distL="0" distR="0">
-            <wp:extent cx="3502236" cy="1445260"/>
-            <wp:effectExtent l="0" t="0" r="3175" b="2540"/>
+            <wp:extent cx="3276600" cy="1352147"/>
+            <wp:effectExtent l="0" t="0" r="0" b="0"/>
             <wp:docPr id="11" name="Picture 11"/>
             <wp:cNvGraphicFramePr>
               <a:graphicFrameLocks xmlns:a="http://schemas.openxmlformats.org/drawingml/2006/main" noChangeAspect="1"/>
@@ -7513,7 +7549,7 @@
                   <pic:spPr>
                     <a:xfrm>
                       <a:off x="0" y="0"/>
-                      <a:ext cx="3502754" cy="1445474"/>
+                      <a:ext cx="3289700" cy="1357553"/>
                     </a:xfrm>
                     <a:prstGeom prst="rect">
                       <a:avLst/>
@@ -7596,6 +7632,7 @@
         <w:rPr>
           <w:lang w:val="ru-RU"/>
         </w:rPr>
+        <w:lastRenderedPageBreak/>
         <w:t xml:space="preserve">Перейдите на вкладку свойств </w:t>
       </w:r>
       <w:r>
@@ -7728,8 +7765,8 @@
       <w:r>
         <w:rPr>
           <w:noProof/>
-        </w:rPr>
-        <w:lastRenderedPageBreak/>
+          <w:lang w:val="ru-RU" w:eastAsia="ru-RU"/>
+        </w:rPr>
         <w:drawing>
           <wp:inline distT="0" distB="0" distL="0" distR="0">
             <wp:extent cx="5030674" cy="2614175"/>
@@ -7883,49 +7920,71 @@
     </w:p>
     <w:p>
       <w:pPr>
+        <w:rPr>
+          <w:rFonts w:asciiTheme="majorHAnsi" w:eastAsiaTheme="majorEastAsia" w:hAnsiTheme="majorHAnsi" w:cstheme="majorBidi"/>
+          <w:color w:val="17365D" w:themeColor="text2" w:themeShade="BF"/>
+          <w:spacing w:val="5"/>
+          <w:kern w:val="28"/>
+          <w:sz w:val="52"/>
+          <w:szCs w:val="52"/>
+          <w:lang w:val="ru-RU"/>
+        </w:rPr>
+      </w:pPr>
+      <w:bookmarkStart w:id="11" w:name="_Toc429507201"/>
+      <w:r>
+        <w:rPr>
+          <w:lang w:val="ru-RU"/>
+        </w:rPr>
+        <w:br w:type="page"/>
+      </w:r>
+    </w:p>
+    <w:p>
+      <w:pPr>
         <w:pStyle w:val="ppTopic"/>
         <w:rPr>
-          <w:lang w:val="ru-RU"/>
-        </w:rPr>
-      </w:pPr>
-      <w:bookmarkStart w:id="12" w:name="_Toc429507201"/>
-      <w:r>
-        <w:rPr>
-          <w:lang w:val="ru-RU"/>
-        </w:rPr>
+          <w:rFonts w:ascii="Segoe UI Light" w:hAnsi="Segoe UI Light" w:cs="Segoe UI Light"/>
+          <w:lang w:val="ru-RU"/>
+        </w:rPr>
+      </w:pPr>
+      <w:r>
+        <w:rPr>
+          <w:rFonts w:ascii="Segoe UI Light" w:hAnsi="Segoe UI Light" w:cs="Segoe UI Light"/>
+          <w:lang w:val="ru-RU"/>
+        </w:rPr>
+        <w:lastRenderedPageBreak/>
         <w:t>Упражнение 3: Программа "Hello World" в среде Blend</w:t>
       </w:r>
+      <w:bookmarkEnd w:id="11"/>
+    </w:p>
+    <w:p>
+      <w:pPr>
+        <w:pStyle w:val="ppBodyText"/>
+        <w:rPr>
+          <w:lang w:val="ru-RU"/>
+        </w:rPr>
+      </w:pPr>
+      <w:r>
+        <w:rPr>
+          <w:lang w:val="ru-RU"/>
+        </w:rPr>
+        <w:t>Blend для Visual Studio 2015 был перепроектирован, чтобы  облегчить проектирование и создание приложений. В дополнение к пользовательскому интерфейсу и улучшениям производственного процесса, теперь поддерживаются XAML IntelliSense и базовые инструменты для отладки приложений. В этом упражнении мы будем использовать Blend, чтобы создать новый проект и заполнить её выборочными данными.</w:t>
+      </w:r>
+    </w:p>
+    <w:p>
+      <w:pPr>
+        <w:pStyle w:val="ppProcedureStart"/>
+        <w:rPr>
+          <w:lang w:val="ru-RU"/>
+        </w:rPr>
+      </w:pPr>
+      <w:bookmarkStart w:id="12" w:name="_Toc429507202"/>
+      <w:r>
+        <w:rPr>
+          <w:lang w:val="ru-RU"/>
+        </w:rPr>
+        <w:t>Задача 1 – Создаем новый проект в Blend</w:t>
+      </w:r>
       <w:bookmarkEnd w:id="12"/>
-    </w:p>
-    <w:p>
-      <w:pPr>
-        <w:pStyle w:val="ppBodyText"/>
-        <w:rPr>
-          <w:lang w:val="ru-RU"/>
-        </w:rPr>
-      </w:pPr>
-      <w:r>
-        <w:rPr>
-          <w:lang w:val="ru-RU"/>
-        </w:rPr>
-        <w:t>Blend для Visual Studio 2015 был перепроектирован, чтобы  облегчить проектирование и создание приложений. В дополнение к пользовательскому интерфейсу и улучшениям производственного процесса, теперь поддерживаются XAML IntelliSense и базовые инструменты для отладки приложений. В этом упражнении мы будем использовать Blend, чтобы создать новый проект и заполнить её выборочными данными.</w:t>
-      </w:r>
-    </w:p>
-    <w:p>
-      <w:pPr>
-        <w:pStyle w:val="ppProcedureStart"/>
-        <w:rPr>
-          <w:lang w:val="ru-RU"/>
-        </w:rPr>
-      </w:pPr>
-      <w:bookmarkStart w:id="13" w:name="_Toc429507202"/>
-      <w:r>
-        <w:rPr>
-          <w:lang w:val="ru-RU"/>
-        </w:rPr>
-        <w:t>Задача 1 – Создаем новый проект в Blend</w:t>
-      </w:r>
-      <w:bookmarkEnd w:id="13"/>
     </w:p>
     <w:p>
       <w:pPr>
@@ -7955,7 +8014,6 @@
         <w:rPr>
           <w:lang w:val="ru-RU"/>
         </w:rPr>
-        <w:lastRenderedPageBreak/>
         <w:t>Запустите</w:t>
       </w:r>
       <w:r>
@@ -8106,6 +8164,7 @@
       <w:r>
         <w:rPr>
           <w:noProof/>
+          <w:lang w:val="ru-RU" w:eastAsia="ru-RU"/>
         </w:rPr>
         <w:drawing>
           <wp:inline distT="0" distB="0" distL="0" distR="0">
@@ -8221,6 +8280,7 @@
           <w:b/>
           <w:lang w:val="ru-RU"/>
         </w:rPr>
+        <w:lastRenderedPageBreak/>
         <w:t>Примечание:</w:t>
       </w:r>
       <w:r>
@@ -8259,8 +8319,8 @@
       <w:r>
         <w:rPr>
           <w:noProof/>
-        </w:rPr>
-        <w:lastRenderedPageBreak/>
+          <w:lang w:val="ru-RU" w:eastAsia="ru-RU"/>
+        </w:rPr>
         <w:drawing>
           <wp:inline distT="0" distB="0" distL="0" distR="0">
             <wp:extent cx="5030191" cy="2969536"/>
@@ -8378,14 +8438,14 @@
           <w:lang w:val="ru-RU"/>
         </w:rPr>
       </w:pPr>
-      <w:bookmarkStart w:id="14" w:name="_Toc429507203"/>
+      <w:bookmarkStart w:id="13" w:name="_Toc429507203"/>
       <w:r>
         <w:rPr>
           <w:lang w:val="ru-RU"/>
         </w:rPr>
         <w:t>Задача 2 – Генерируем данные выборки</w:t>
       </w:r>
-      <w:bookmarkEnd w:id="14"/>
+      <w:bookmarkEnd w:id="13"/>
     </w:p>
     <w:p>
       <w:pPr>
@@ -8491,6 +8551,7 @@
       <w:r>
         <w:rPr>
           <w:noProof/>
+          <w:lang w:val="ru-RU" w:eastAsia="ru-RU"/>
         </w:rPr>
         <w:lastRenderedPageBreak/>
         <w:drawing>
@@ -8671,12 +8732,12 @@
       <w:r>
         <w:rPr>
           <w:noProof/>
-        </w:rPr>
-        <w:lastRenderedPageBreak/>
+          <w:lang w:val="ru-RU" w:eastAsia="ru-RU"/>
+        </w:rPr>
         <w:drawing>
           <wp:inline distT="0" distB="0" distL="0" distR="0">
-            <wp:extent cx="2857766" cy="2633227"/>
-            <wp:effectExtent l="0" t="0" r="0" b="8890"/>
+            <wp:extent cx="2276475" cy="2097609"/>
+            <wp:effectExtent l="0" t="0" r="0" b="0"/>
             <wp:docPr id="19" name="Picture 19"/>
             <wp:cNvGraphicFramePr>
               <a:graphicFrameLocks xmlns:a="http://schemas.openxmlformats.org/drawingml/2006/main" noChangeAspect="1"/>
@@ -8703,7 +8764,7 @@
                   <pic:spPr>
                     <a:xfrm>
                       <a:off x="0" y="0"/>
-                      <a:ext cx="2857766" cy="2633227"/>
+                      <a:ext cx="2296334" cy="2115908"/>
                     </a:xfrm>
                     <a:prstGeom prst="rect">
                       <a:avLst/>
@@ -8787,6 +8848,7 @@
           <w:b/>
           <w:lang w:val="ru-RU"/>
         </w:rPr>
+        <w:lastRenderedPageBreak/>
         <w:t>Примечание:</w:t>
       </w:r>
       <w:r>
@@ -8896,6 +8958,7 @@
       <w:r>
         <w:rPr>
           <w:noProof/>
+          <w:lang w:val="ru-RU" w:eastAsia="ru-RU"/>
         </w:rPr>
         <w:drawing>
           <wp:inline distT="0" distB="0" distL="0" distR="0">
@@ -8951,7 +9014,6 @@
         <w:rPr>
           <w:lang w:val="ru-RU"/>
         </w:rPr>
-        <w:lastRenderedPageBreak/>
         <w:t xml:space="preserve">Рисунок </w:t>
       </w:r>
       <w:r>
@@ -9068,7 +9130,9 @@
       <w:r>
         <w:rPr>
           <w:noProof/>
-        </w:rPr>
+          <w:lang w:val="ru-RU" w:eastAsia="ru-RU"/>
+        </w:rPr>
+        <w:lastRenderedPageBreak/>
         <w:drawing>
           <wp:inline distT="0" distB="0" distL="0" distR="0">
             <wp:extent cx="2743200" cy="4041006"/>
@@ -9232,6 +9296,7 @@
       <w:r>
         <w:rPr>
           <w:noProof/>
+          <w:lang w:val="ru-RU" w:eastAsia="ru-RU"/>
         </w:rPr>
         <w:lastRenderedPageBreak/>
         <w:drawing>
@@ -9378,6 +9443,7 @@
       <w:r>
         <w:rPr>
           <w:noProof/>
+          <w:lang w:val="ru-RU" w:eastAsia="ru-RU"/>
         </w:rPr>
         <w:lastRenderedPageBreak/>
         <w:drawing>
@@ -9518,14 +9584,17 @@
           <w:numId w:val="11"/>
         </w:numPr>
         <w:rPr>
-          <w:lang w:val="ru-RU"/>
-        </w:rPr>
-      </w:pPr>
+          <w:rFonts w:ascii="Segoe UI Light" w:hAnsi="Segoe UI Light" w:cs="Segoe UI Light"/>
+          <w:lang w:val="ru-RU"/>
+        </w:rPr>
+      </w:pPr>
+      <w:bookmarkStart w:id="14" w:name="_GoBack"/>
     </w:p>
     <w:bookmarkStart w:id="15" w:name="_Toc429507204" w:displacedByCustomXml="next"/>
     <w:sdt>
       <w:sdtPr>
         <w:rPr>
+          <w:rFonts w:ascii="Segoe UI Light" w:hAnsi="Segoe UI Light" w:cs="Segoe UI Light"/>
           <w:noProof/>
           <w:lang w:val="ru-RU"/>
         </w:rPr>
@@ -9543,12 +9612,14 @@
           <w:pPr>
             <w:pStyle w:val="ppTopic"/>
             <w:rPr>
+              <w:rFonts w:ascii="Segoe UI Light" w:hAnsi="Segoe UI Light" w:cs="Segoe UI Light"/>
               <w:noProof/>
               <w:lang w:val="ru-RU"/>
             </w:rPr>
           </w:pPr>
           <w:r>
             <w:rPr>
+              <w:rFonts w:ascii="Segoe UI Light" w:hAnsi="Segoe UI Light" w:cs="Segoe UI Light"/>
               <w:noProof/>
               <w:lang w:val="ru-RU"/>
             </w:rPr>
@@ -9558,6 +9629,7 @@
       </w:sdtContent>
     </w:sdt>
     <w:bookmarkEnd w:id="15"/>
+    <w:bookmarkEnd w:id="14"/>
     <w:p>
       <w:pPr>
         <w:pStyle w:val="ppBodyText"/>
@@ -9605,7 +9677,7 @@
     </w:p>
     <w:sectPr>
       <w:footerReference w:type="default" r:id="rId42"/>
-      <w:pgSz w:w="12240" w:h="15840"/>
+      <w:pgSz w:w="11907" w:h="16839" w:code="9"/>
       <w:pgMar w:top="1440" w:right="1440" w:bottom="1440" w:left="1440" w:header="720" w:footer="720" w:gutter="0"/>
       <w:cols w:space="720"/>
       <w:titlePg/>
@@ -9616,7 +9688,7 @@
 </file>
 
 <file path=word/endnotes.xml><?xml version="1.0" encoding="utf-8"?>
-<w:endnotes xmlns:wpc="http://schemas.microsoft.com/office/word/2010/wordprocessingCanvas" xmlns:cx="http://schemas.microsoft.com/office/drawing/2014/chartex" xmlns:mc="http://schemas.openxmlformats.org/markup-compatibility/2006" xmlns:o="urn:schemas-microsoft-com:office:office" xmlns:r="http://schemas.openxmlformats.org/officeDocument/2006/relationships" xmlns:m="http://schemas.openxmlformats.org/officeDocument/2006/math" xmlns:v="urn:schemas-microsoft-com:vml" xmlns:wp14="http://schemas.microsoft.com/office/word/2010/wordprocessingDrawing" xmlns:wp="http://schemas.openxmlformats.org/drawingml/2006/wordprocessingDrawing" xmlns:w10="urn:schemas-microsoft-com:office:word" xmlns:w="http://schemas.openxmlformats.org/wordprocessingml/2006/main" xmlns:w14="http://schemas.microsoft.com/office/word/2010/wordml" xmlns:w15="http://schemas.microsoft.com/office/word/2012/wordml" xmlns:w16se="http://schemas.microsoft.com/office/word/2015/wordml/symex" xmlns:wpg="http://schemas.microsoft.com/office/word/2010/wordprocessingGroup" xmlns:wpi="http://schemas.microsoft.com/office/word/2010/wordprocessingInk" xmlns:wne="http://schemas.microsoft.com/office/word/2006/wordml" xmlns:wps="http://schemas.microsoft.com/office/word/2010/wordprocessingShape" mc:Ignorable="w14 w15 w16se wp14">
+<w:endnotes xmlns:wpc="http://schemas.microsoft.com/office/word/2010/wordprocessingCanvas" xmlns:mc="http://schemas.openxmlformats.org/markup-compatibility/2006" xmlns:o="urn:schemas-microsoft-com:office:office" xmlns:r="http://schemas.openxmlformats.org/officeDocument/2006/relationships" xmlns:m="http://schemas.openxmlformats.org/officeDocument/2006/math" xmlns:v="urn:schemas-microsoft-com:vml" xmlns:wp14="http://schemas.microsoft.com/office/word/2010/wordprocessingDrawing" xmlns:wp="http://schemas.openxmlformats.org/drawingml/2006/wordprocessingDrawing" xmlns:w10="urn:schemas-microsoft-com:office:word" xmlns:w="http://schemas.openxmlformats.org/wordprocessingml/2006/main" xmlns:w14="http://schemas.microsoft.com/office/word/2010/wordml" xmlns:w15="http://schemas.microsoft.com/office/word/2012/wordml" xmlns:wpg="http://schemas.microsoft.com/office/word/2010/wordprocessingGroup" xmlns:wpi="http://schemas.microsoft.com/office/word/2010/wordprocessingInk" xmlns:wne="http://schemas.microsoft.com/office/word/2006/wordml" xmlns:wps="http://schemas.microsoft.com/office/word/2010/wordprocessingShape" mc:Ignorable="w14 w15 wp14">
   <w:endnote w:type="separator" w:id="-1">
     <w:p>
       <w:pPr>
@@ -9641,7 +9713,7 @@
 </file>
 
 <file path=word/footer1.xml><?xml version="1.0" encoding="utf-8"?>
-<w:ftr xmlns:wpc="http://schemas.microsoft.com/office/word/2010/wordprocessingCanvas" xmlns:cx="http://schemas.microsoft.com/office/drawing/2014/chartex" xmlns:mc="http://schemas.openxmlformats.org/markup-compatibility/2006" xmlns:o="urn:schemas-microsoft-com:office:office" xmlns:r="http://schemas.openxmlformats.org/officeDocument/2006/relationships" xmlns:m="http://schemas.openxmlformats.org/officeDocument/2006/math" xmlns:v="urn:schemas-microsoft-com:vml" xmlns:wp14="http://schemas.microsoft.com/office/word/2010/wordprocessingDrawing" xmlns:wp="http://schemas.openxmlformats.org/drawingml/2006/wordprocessingDrawing" xmlns:w10="urn:schemas-microsoft-com:office:word" xmlns:w="http://schemas.openxmlformats.org/wordprocessingml/2006/main" xmlns:w14="http://schemas.microsoft.com/office/word/2010/wordml" xmlns:w15="http://schemas.microsoft.com/office/word/2012/wordml" xmlns:w16se="http://schemas.microsoft.com/office/word/2015/wordml/symex" xmlns:wpg="http://schemas.microsoft.com/office/word/2010/wordprocessingGroup" xmlns:wpi="http://schemas.microsoft.com/office/word/2010/wordprocessingInk" xmlns:wne="http://schemas.microsoft.com/office/word/2006/wordml" xmlns:wps="http://schemas.microsoft.com/office/word/2010/wordprocessingShape" mc:Ignorable="w14 w15 w16se wp14">
+<w:ftr xmlns:wpc="http://schemas.microsoft.com/office/word/2010/wordprocessingCanvas" xmlns:mc="http://schemas.openxmlformats.org/markup-compatibility/2006" xmlns:o="urn:schemas-microsoft-com:office:office" xmlns:r="http://schemas.openxmlformats.org/officeDocument/2006/relationships" xmlns:m="http://schemas.openxmlformats.org/officeDocument/2006/math" xmlns:v="urn:schemas-microsoft-com:vml" xmlns:wp14="http://schemas.microsoft.com/office/word/2010/wordprocessingDrawing" xmlns:wp="http://schemas.openxmlformats.org/drawingml/2006/wordprocessingDrawing" xmlns:w10="urn:schemas-microsoft-com:office:word" xmlns:w="http://schemas.openxmlformats.org/wordprocessingml/2006/main" xmlns:w14="http://schemas.microsoft.com/office/word/2010/wordml" xmlns:w15="http://schemas.microsoft.com/office/word/2012/wordml" xmlns:wpg="http://schemas.microsoft.com/office/word/2010/wordprocessingGroup" xmlns:wpi="http://schemas.microsoft.com/office/word/2010/wordprocessingInk" xmlns:wne="http://schemas.microsoft.com/office/word/2006/wordml" xmlns:wps="http://schemas.microsoft.com/office/word/2010/wordprocessingShape" mc:Ignorable="w14 w15 wp14">
   <w:p>
     <w:pPr>
       <w:pStyle w:val="a9"/>
@@ -9677,7 +9749,7 @@
           <w:rPr>
             <w:noProof/>
           </w:rPr>
-          <w:t>4</w:t>
+          <w:t>27</w:t>
         </w:r>
         <w:r>
           <w:rPr>
@@ -9697,7 +9769,7 @@
 </file>
 
 <file path=word/footnotes.xml><?xml version="1.0" encoding="utf-8"?>
-<w:footnotes xmlns:wpc="http://schemas.microsoft.com/office/word/2010/wordprocessingCanvas" xmlns:cx="http://schemas.microsoft.com/office/drawing/2014/chartex" xmlns:mc="http://schemas.openxmlformats.org/markup-compatibility/2006" xmlns:o="urn:schemas-microsoft-com:office:office" xmlns:r="http://schemas.openxmlformats.org/officeDocument/2006/relationships" xmlns:m="http://schemas.openxmlformats.org/officeDocument/2006/math" xmlns:v="urn:schemas-microsoft-com:vml" xmlns:wp14="http://schemas.microsoft.com/office/word/2010/wordprocessingDrawing" xmlns:wp="http://schemas.openxmlformats.org/drawingml/2006/wordprocessingDrawing" xmlns:w10="urn:schemas-microsoft-com:office:word" xmlns:w="http://schemas.openxmlformats.org/wordprocessingml/2006/main" xmlns:w14="http://schemas.microsoft.com/office/word/2010/wordml" xmlns:w15="http://schemas.microsoft.com/office/word/2012/wordml" xmlns:w16se="http://schemas.microsoft.com/office/word/2015/wordml/symex" xmlns:wpg="http://schemas.microsoft.com/office/word/2010/wordprocessingGroup" xmlns:wpi="http://schemas.microsoft.com/office/word/2010/wordprocessingInk" xmlns:wne="http://schemas.microsoft.com/office/word/2006/wordml" xmlns:wps="http://schemas.microsoft.com/office/word/2010/wordprocessingShape" mc:Ignorable="w14 w15 w16se wp14">
+<w:footnotes xmlns:wpc="http://schemas.microsoft.com/office/word/2010/wordprocessingCanvas" xmlns:mc="http://schemas.openxmlformats.org/markup-compatibility/2006" xmlns:o="urn:schemas-microsoft-com:office:office" xmlns:r="http://schemas.openxmlformats.org/officeDocument/2006/relationships" xmlns:m="http://schemas.openxmlformats.org/officeDocument/2006/math" xmlns:v="urn:schemas-microsoft-com:vml" xmlns:wp14="http://schemas.microsoft.com/office/word/2010/wordprocessingDrawing" xmlns:wp="http://schemas.openxmlformats.org/drawingml/2006/wordprocessingDrawing" xmlns:w10="urn:schemas-microsoft-com:office:word" xmlns:w="http://schemas.openxmlformats.org/wordprocessingml/2006/main" xmlns:w14="http://schemas.microsoft.com/office/word/2010/wordml" xmlns:w15="http://schemas.microsoft.com/office/word/2012/wordml" xmlns:wpg="http://schemas.microsoft.com/office/word/2010/wordprocessingGroup" xmlns:wpi="http://schemas.microsoft.com/office/word/2010/wordprocessingInk" xmlns:wne="http://schemas.microsoft.com/office/word/2006/wordml" xmlns:wps="http://schemas.microsoft.com/office/word/2010/wordprocessingShape" mc:Ignorable="w14 w15 wp14">
   <w:footnote w:type="separator" w:id="-1">
     <w:p>
       <w:pPr>
@@ -9722,7 +9794,7 @@
 </file>
 
 <file path=word/numbering.xml><?xml version="1.0" encoding="utf-8"?>
-<w:numbering xmlns:wpc="http://schemas.microsoft.com/office/word/2010/wordprocessingCanvas" xmlns:cx="http://schemas.microsoft.com/office/drawing/2014/chartex" xmlns:mc="http://schemas.openxmlformats.org/markup-compatibility/2006" xmlns:o="urn:schemas-microsoft-com:office:office" xmlns:r="http://schemas.openxmlformats.org/officeDocument/2006/relationships" xmlns:m="http://schemas.openxmlformats.org/officeDocument/2006/math" xmlns:v="urn:schemas-microsoft-com:vml" xmlns:wp14="http://schemas.microsoft.com/office/word/2010/wordprocessingDrawing" xmlns:wp="http://schemas.openxmlformats.org/drawingml/2006/wordprocessingDrawing" xmlns:w10="urn:schemas-microsoft-com:office:word" xmlns:w="http://schemas.openxmlformats.org/wordprocessingml/2006/main" xmlns:w14="http://schemas.microsoft.com/office/word/2010/wordml" xmlns:w15="http://schemas.microsoft.com/office/word/2012/wordml" xmlns:w16se="http://schemas.microsoft.com/office/word/2015/wordml/symex" xmlns:wpg="http://schemas.microsoft.com/office/word/2010/wordprocessingGroup" xmlns:wpi="http://schemas.microsoft.com/office/word/2010/wordprocessingInk" xmlns:wne="http://schemas.microsoft.com/office/word/2006/wordml" xmlns:wps="http://schemas.microsoft.com/office/word/2010/wordprocessingShape" mc:Ignorable="w14 w15 w16se wp14">
+<w:numbering xmlns:wpc="http://schemas.microsoft.com/office/word/2010/wordprocessingCanvas" xmlns:mc="http://schemas.openxmlformats.org/markup-compatibility/2006" xmlns:o="urn:schemas-microsoft-com:office:office" xmlns:r="http://schemas.openxmlformats.org/officeDocument/2006/relationships" xmlns:m="http://schemas.openxmlformats.org/officeDocument/2006/math" xmlns:v="urn:schemas-microsoft-com:vml" xmlns:wp14="http://schemas.microsoft.com/office/word/2010/wordprocessingDrawing" xmlns:wp="http://schemas.openxmlformats.org/drawingml/2006/wordprocessingDrawing" xmlns:w10="urn:schemas-microsoft-com:office:word" xmlns:w="http://schemas.openxmlformats.org/wordprocessingml/2006/main" xmlns:w14="http://schemas.microsoft.com/office/word/2010/wordml" xmlns:w15="http://schemas.microsoft.com/office/word/2012/wordml" xmlns:wpg="http://schemas.microsoft.com/office/word/2010/wordprocessingGroup" xmlns:wpi="http://schemas.microsoft.com/office/word/2010/wordprocessingInk" xmlns:wne="http://schemas.microsoft.com/office/word/2006/wordml" xmlns:wps="http://schemas.microsoft.com/office/word/2010/wordprocessingShape" mc:Ignorable="w14 w15 wp14">
   <w:abstractNum w:abstractNumId="0" w15:restartNumberingAfterBreak="0">
     <w:nsid w:val="08944D36"/>
     <w:multiLevelType w:val="hybridMultilevel"/>
@@ -11776,7 +11848,7 @@
 </file>
 
 <file path=word/styles.xml><?xml version="1.0" encoding="utf-8"?>
-<w:styles xmlns:mc="http://schemas.openxmlformats.org/markup-compatibility/2006" xmlns:r="http://schemas.openxmlformats.org/officeDocument/2006/relationships" xmlns:w="http://schemas.openxmlformats.org/wordprocessingml/2006/main" xmlns:w14="http://schemas.microsoft.com/office/word/2010/wordml" xmlns:w15="http://schemas.microsoft.com/office/word/2012/wordml" xmlns:w16se="http://schemas.microsoft.com/office/word/2015/wordml/symex" mc:Ignorable="w14 w15 w16se">
+<w:styles xmlns:mc="http://schemas.openxmlformats.org/markup-compatibility/2006" xmlns:r="http://schemas.openxmlformats.org/officeDocument/2006/relationships" xmlns:w="http://schemas.openxmlformats.org/wordprocessingml/2006/main" xmlns:w14="http://schemas.microsoft.com/office/word/2010/wordml" xmlns:w15="http://schemas.microsoft.com/office/word/2012/wordml" mc:Ignorable="w14 w15">
   <w:docDefaults>
     <w:rPrDefault>
       <w:rPr>
@@ -13222,7 +13294,7 @@
     </w:rPr>
   </w:style>
   <w:style w:type="character" w:customStyle="1" w:styleId="ab">
-    <w:name w:val="Заголовок Знак"/>
+    <w:name w:val="Название Знак"/>
     <w:basedOn w:val="a0"/>
     <w:link w:val="a3"/>
     <w:uiPriority w:val="10"/>
@@ -13797,7 +13869,7 @@
 </file>
 
 <file path=word/glossary/document.xml><?xml version="1.0" encoding="utf-8"?>
-<w:glossaryDocument xmlns:wpc="http://schemas.microsoft.com/office/word/2010/wordprocessingCanvas" xmlns:cx="http://schemas.microsoft.com/office/drawing/2014/chartex" xmlns:mc="http://schemas.openxmlformats.org/markup-compatibility/2006" xmlns:o="urn:schemas-microsoft-com:office:office" xmlns:r="http://schemas.openxmlformats.org/officeDocument/2006/relationships" xmlns:m="http://schemas.openxmlformats.org/officeDocument/2006/math" xmlns:v="urn:schemas-microsoft-com:vml" xmlns:wp14="http://schemas.microsoft.com/office/word/2010/wordprocessingDrawing" xmlns:wp="http://schemas.openxmlformats.org/drawingml/2006/wordprocessingDrawing" xmlns:w10="urn:schemas-microsoft-com:office:word" xmlns:w="http://schemas.openxmlformats.org/wordprocessingml/2006/main" xmlns:w14="http://schemas.microsoft.com/office/word/2010/wordml" xmlns:w15="http://schemas.microsoft.com/office/word/2012/wordml" xmlns:w16se="http://schemas.microsoft.com/office/word/2015/wordml/symex" xmlns:wpg="http://schemas.microsoft.com/office/word/2010/wordprocessingGroup" xmlns:wpi="http://schemas.microsoft.com/office/word/2010/wordprocessingInk" xmlns:wne="http://schemas.microsoft.com/office/word/2006/wordml" xmlns:wps="http://schemas.microsoft.com/office/word/2010/wordprocessingShape" mc:Ignorable="w14 w15 w16se wp14">
+<w:glossaryDocument xmlns:wpc="http://schemas.microsoft.com/office/word/2010/wordprocessingCanvas" xmlns:mc="http://schemas.openxmlformats.org/markup-compatibility/2006" xmlns:o="urn:schemas-microsoft-com:office:office" xmlns:r="http://schemas.openxmlformats.org/officeDocument/2006/relationships" xmlns:m="http://schemas.openxmlformats.org/officeDocument/2006/math" xmlns:v="urn:schemas-microsoft-com:vml" xmlns:wp14="http://schemas.microsoft.com/office/word/2010/wordprocessingDrawing" xmlns:wp="http://schemas.openxmlformats.org/drawingml/2006/wordprocessingDrawing" xmlns:w10="urn:schemas-microsoft-com:office:word" xmlns:w="http://schemas.openxmlformats.org/wordprocessingml/2006/main" xmlns:w14="http://schemas.microsoft.com/office/word/2010/wordml" xmlns:w15="http://schemas.microsoft.com/office/word/2012/wordml" xmlns:wpg="http://schemas.microsoft.com/office/word/2010/wordprocessingGroup" xmlns:wpi="http://schemas.microsoft.com/office/word/2010/wordprocessingInk" xmlns:wne="http://schemas.microsoft.com/office/word/2006/wordml" xmlns:wps="http://schemas.microsoft.com/office/word/2010/wordprocessingShape" mc:Ignorable="w14 w15 wp14">
   <w:docParts>
     <w:docPart>
       <w:docPartPr>
@@ -13830,7 +13902,7 @@
 </file>
 
 <file path=word/glossary/fontTable.xml><?xml version="1.0" encoding="utf-8"?>
-<w:fonts xmlns:mc="http://schemas.openxmlformats.org/markup-compatibility/2006" xmlns:r="http://schemas.openxmlformats.org/officeDocument/2006/relationships" xmlns:w="http://schemas.openxmlformats.org/wordprocessingml/2006/main" xmlns:w14="http://schemas.microsoft.com/office/word/2010/wordml" xmlns:w15="http://schemas.microsoft.com/office/word/2012/wordml" xmlns:w16se="http://schemas.microsoft.com/office/word/2015/wordml/symex" mc:Ignorable="w14 w15 w16se">
+<w:fonts xmlns:mc="http://schemas.openxmlformats.org/markup-compatibility/2006" xmlns:r="http://schemas.openxmlformats.org/officeDocument/2006/relationships" xmlns:w="http://schemas.openxmlformats.org/wordprocessingml/2006/main" xmlns:w14="http://schemas.microsoft.com/office/word/2010/wordml" xmlns:w15="http://schemas.microsoft.com/office/word/2012/wordml" mc:Ignorable="w14 w15">
   <w:font w:name="Times New Roman">
     <w:panose1 w:val="02020603050405020304"/>
     <w:charset w:val="CC"/>
@@ -13884,9 +13956,10 @@
     <w:altName w:val="ＭＳ 明朝"/>
     <w:panose1 w:val="02020609040205080304"/>
     <w:charset w:val="80"/>
-    <w:family w:val="modern"/>
+    <w:family w:val="roman"/>
+    <w:notTrueType/>
     <w:pitch w:val="fixed"/>
-    <w:sig w:usb0="E00002FF" w:usb1="6AC7FDFB" w:usb2="00000012" w:usb3="00000000" w:csb0="0002009F" w:csb1="00000000"/>
+    <w:sig w:usb0="00000001" w:usb1="08070000" w:usb2="00000010" w:usb3="00000000" w:csb0="00020000" w:csb1="00000000"/>
   </w:font>
   <w:font w:name="Cambria">
     <w:panose1 w:val="02040503050406030204"/>
@@ -13900,8 +13973,9 @@
     <w:panose1 w:val="020B0609070205080204"/>
     <w:charset w:val="80"/>
     <w:family w:val="modern"/>
+    <w:notTrueType/>
     <w:pitch w:val="fixed"/>
-    <w:sig w:usb0="E00002FF" w:usb1="6AC7FDFB" w:usb2="00000012" w:usb3="00000000" w:csb0="0002009F" w:csb1="00000000"/>
+    <w:sig w:usb0="00000001" w:usb1="08070000" w:usb2="00000010" w:usb3="00000000" w:csb0="00020000" w:csb1="00000000"/>
   </w:font>
   <w:font w:name="Franklin Gothic Condensed">
     <w:altName w:val="Calibri"/>
@@ -13937,11 +14011,10 @@
   </w:font>
   <w:font w:name="Tahoma">
     <w:panose1 w:val="020B0604030504040204"/>
-    <w:charset w:val="00"/>
+    <w:charset w:val="CC"/>
     <w:family w:val="swiss"/>
-    <w:notTrueType/>
     <w:pitch w:val="variable"/>
-    <w:sig w:usb0="00000003" w:usb1="00000000" w:usb2="00000000" w:usb3="00000000" w:csb0="00000001" w:csb1="00000000"/>
+    <w:sig w:usb0="E1002EFF" w:usb1="C000605B" w:usb2="00000029" w:usb3="00000000" w:csb0="000101FF" w:csb1="00000000"/>
   </w:font>
   <w:font w:name="Arial Black">
     <w:panose1 w:val="020B0A04020102020204"/>
@@ -13950,20 +14023,19 @@
     <w:pitch w:val="variable"/>
     <w:sig w:usb0="A00002AF" w:usb1="400078FB" w:usb2="00000000" w:usb3="00000000" w:csb0="0000009F" w:csb1="00000000"/>
   </w:font>
-  <w:font w:name="Arial Narrow">
-    <w:panose1 w:val="020B0606020202030204"/>
+  <w:font w:name="Segoe UI Light">
+    <w:panose1 w:val="020B0502040204020203"/>
     <w:charset w:val="CC"/>
     <w:family w:val="swiss"/>
     <w:pitch w:val="variable"/>
-    <w:sig w:usb0="00000287" w:usb1="00000800" w:usb2="00000000" w:usb3="00000000" w:csb0="0000009F" w:csb1="00000000"/>
+    <w:sig w:usb0="E4002EFF" w:usb1="C000E47F" w:usb2="00000009" w:usb3="00000000" w:csb0="000001FF" w:csb1="00000000"/>
   </w:font>
   <w:font w:name="Arial Unicode MS">
     <w:panose1 w:val="020B0604020202020204"/>
-    <w:charset w:val="00"/>
-    <w:family w:val="roman"/>
-    <w:notTrueType/>
+    <w:charset w:val="80"/>
+    <w:family w:val="swiss"/>
     <w:pitch w:val="variable"/>
-    <w:sig w:usb0="00000003" w:usb1="00000000" w:usb2="00000000" w:usb3="00000000" w:csb0="00000001" w:csb1="00000000"/>
+    <w:sig w:usb0="F7FFAFFF" w:usb1="E9DFFFFF" w:usb2="0000003F" w:usb3="00000000" w:csb0="003F01FF" w:csb1="00000000"/>
   </w:font>
   <w:font w:name="Times">
     <w:panose1 w:val="02020603050405020304"/>
@@ -13971,22 +14043,6 @@
     <w:family w:val="roman"/>
     <w:pitch w:val="variable"/>
     <w:sig w:usb0="E0002EFF" w:usb1="C0007843" w:usb2="00000009" w:usb3="00000000" w:csb0="000001FF" w:csb1="00000000"/>
-  </w:font>
-  <w:font w:name="Yu Mincho">
-    <w:altName w:val="游明朝"/>
-    <w:panose1 w:val="02020400000000000000"/>
-    <w:charset w:val="80"/>
-    <w:family w:val="roman"/>
-    <w:notTrueType/>
-    <w:pitch w:val="default"/>
-  </w:font>
-  <w:font w:name="Yu Gothic Light">
-    <w:altName w:val="游ゴシック Light"/>
-    <w:panose1 w:val="020B0300000000000000"/>
-    <w:charset w:val="80"/>
-    <w:family w:val="swiss"/>
-    <w:pitch w:val="variable"/>
-    <w:sig w:usb0="E00002FF" w:usb1="2AC7FDFF" w:usb2="00000016" w:usb3="00000000" w:csb0="0002009F" w:csb1="00000000"/>
   </w:font>
   <w:font w:name="Calibri Light">
     <w:panose1 w:val="020F0302020204030204"/>
@@ -13999,7 +14055,7 @@
 </file>
 
 <file path=word/glossary/settings.xml><?xml version="1.0" encoding="utf-8"?>
-<w:settings xmlns:mc="http://schemas.openxmlformats.org/markup-compatibility/2006" xmlns:o="urn:schemas-microsoft-com:office:office" xmlns:r="http://schemas.openxmlformats.org/officeDocument/2006/relationships" xmlns:m="http://schemas.openxmlformats.org/officeDocument/2006/math" xmlns:v="urn:schemas-microsoft-com:vml" xmlns:w10="urn:schemas-microsoft-com:office:word" xmlns:w="http://schemas.openxmlformats.org/wordprocessingml/2006/main" xmlns:w14="http://schemas.microsoft.com/office/word/2010/wordml" xmlns:w15="http://schemas.microsoft.com/office/word/2012/wordml" xmlns:w16se="http://schemas.microsoft.com/office/word/2015/wordml/symex" xmlns:sl="http://schemas.openxmlformats.org/schemaLibrary/2006/main" mc:Ignorable="w14 w15 w16se">
+<w:settings xmlns:mc="http://schemas.openxmlformats.org/markup-compatibility/2006" xmlns:o="urn:schemas-microsoft-com:office:office" xmlns:r="http://schemas.openxmlformats.org/officeDocument/2006/relationships" xmlns:m="http://schemas.openxmlformats.org/officeDocument/2006/math" xmlns:v="urn:schemas-microsoft-com:vml" xmlns:w10="urn:schemas-microsoft-com:office:word" xmlns:w="http://schemas.openxmlformats.org/wordprocessingml/2006/main" xmlns:w14="http://schemas.microsoft.com/office/word/2010/wordml" xmlns:w15="http://schemas.microsoft.com/office/word/2012/wordml" xmlns:sl="http://schemas.openxmlformats.org/schemaLibrary/2006/main" mc:Ignorable="w14 w15">
   <w:view w:val="normal"/>
   <w:defaultTabStop w:val="720"/>
   <w:characterSpacingControl w:val="doNotCompress"/>
@@ -14011,7 +14067,9 @@
     <w:rsidRoot w:val="00695E5B"/>
     <w:rsid w:val="00695E5B"/>
     <w:rsid w:val="00717010"/>
+    <w:rsid w:val="0073319C"/>
     <w:rsid w:val="00C11239"/>
+    <w:rsid w:val="00DC20DB"/>
     <w:rsid w:val="00F103AB"/>
   </w:rsids>
   <m:mathPr>
@@ -14029,13 +14087,13 @@
   </m:mathPr>
   <w:themeFontLang w:val="en-US" w:eastAsia="ja-JP" w:bidi="he-IL"/>
   <w:clrSchemeMapping w:bg1="light1" w:t1="dark1" w:bg2="light2" w:t2="dark2" w:accent1="accent1" w:accent2="accent2" w:accent3="accent3" w:accent4="accent4" w:accent5="accent5" w:accent6="accent6" w:hyperlink="hyperlink" w:followedHyperlink="followedHyperlink"/>
-  <w:decimalSymbol w:val="."/>
-  <w:listSeparator w:val=","/>
+  <w:decimalSymbol w:val=","/>
+  <w:listSeparator w:val=";"/>
 </w:settings>
 </file>
 
 <file path=word/glossary/styles.xml><?xml version="1.0" encoding="utf-8"?>
-<w:styles xmlns:mc="http://schemas.openxmlformats.org/markup-compatibility/2006" xmlns:r="http://schemas.openxmlformats.org/officeDocument/2006/relationships" xmlns:w="http://schemas.openxmlformats.org/wordprocessingml/2006/main" xmlns:w14="http://schemas.microsoft.com/office/word/2010/wordml" xmlns:w15="http://schemas.microsoft.com/office/word/2012/wordml" xmlns:w16se="http://schemas.microsoft.com/office/word/2015/wordml/symex" mc:Ignorable="w14 w15 w16se">
+<w:styles xmlns:mc="http://schemas.openxmlformats.org/markup-compatibility/2006" xmlns:r="http://schemas.openxmlformats.org/officeDocument/2006/relationships" xmlns:w="http://schemas.openxmlformats.org/wordprocessingml/2006/main" xmlns:w14="http://schemas.microsoft.com/office/word/2010/wordml" xmlns:w15="http://schemas.microsoft.com/office/word/2012/wordml" mc:Ignorable="w14 w15">
   <w:docDefaults>
     <w:rPrDefault>
       <w:rPr>
@@ -14546,7 +14604,7 @@
 </file>
 
 <file path=word/glossary/webSettings.xml><?xml version="1.0" encoding="utf-8"?>
-<w:webSettings xmlns:mc="http://schemas.openxmlformats.org/markup-compatibility/2006" xmlns:r="http://schemas.openxmlformats.org/officeDocument/2006/relationships" xmlns:w="http://schemas.openxmlformats.org/wordprocessingml/2006/main" xmlns:w14="http://schemas.microsoft.com/office/word/2010/wordml" xmlns:w15="http://schemas.microsoft.com/office/word/2012/wordml" xmlns:w16se="http://schemas.microsoft.com/office/word/2015/wordml/symex" mc:Ignorable="w14 w15 w16se">
+<w:webSettings xmlns:mc="http://schemas.openxmlformats.org/markup-compatibility/2006" xmlns:r="http://schemas.openxmlformats.org/officeDocument/2006/relationships" xmlns:w="http://schemas.openxmlformats.org/wordprocessingml/2006/main" xmlns:w14="http://schemas.microsoft.com/office/word/2010/wordml" xmlns:w15="http://schemas.microsoft.com/office/word/2012/wordml" mc:Ignorable="w14 w15">
   <w:optimizeForBrowser/>
 </w:webSettings>
 </file>
@@ -14839,7 +14897,7 @@
 </file>
 
 <file path=customXml/itemProps1.xml><?xml version="1.0" encoding="utf-8"?>
-<ds:datastoreItem xmlns:ds="http://schemas.openxmlformats.org/officeDocument/2006/customXml" ds:itemID="{8C7BCD47-4731-439B-B706-C38B13843C30}">
+<ds:datastoreItem xmlns:ds="http://schemas.openxmlformats.org/officeDocument/2006/customXml" ds:itemID="{675EDD21-92FA-4502-9D71-E03BA6721956}">
   <ds:schemaRefs>
     <ds:schemaRef ds:uri="http://schemas.openxmlformats.org/officeDocument/2006/bibliography"/>
   </ds:schemaRefs>

</xml_diff>